<commit_message>
1. Add all the answers to the dry part of the Homework. 2. Remove from the codding rules the rule about case in package names (as it doesn't conform the HW1 package). 3. Add CoinCollectionTb - test bench.
</commit_message>
<xml_diff>
--- a/src/HW1/CodingGuidelines.docx
+++ b/src/HW1/CodingGuidelines.docx
@@ -35,19 +35,73 @@
       <w:pPr>
         <w:pStyle w:val="Heading3"/>
       </w:pPr>
-      <w:r>
-        <w:t>Package</w:t>
-      </w:r>
-      <w:r>
-        <w:t>s</w:t>
-      </w:r>
-    </w:p>
-    <w:p>
-      <w:r>
-        <w:t>Names representing packages should be in all lower case.</w:t>
-      </w:r>
-    </w:p>
-    <w:p>
+      <w:bookmarkStart w:id="0" w:name="_GoBack"/>
+      <w:bookmarkEnd w:id="0"/>
+      <w:r>
+        <w:t>Classes and Types</w:t>
+      </w:r>
+    </w:p>
+    <w:p>
+      <w:r>
+        <w:t xml:space="preserve">Names representing </w:t>
+      </w:r>
+      <w:r>
+        <w:t xml:space="preserve">classes and </w:t>
+      </w:r>
+      <w:r>
+        <w:t xml:space="preserve">types </w:t>
+      </w:r>
+      <w:r>
+        <w:t>should</w:t>
+      </w:r>
+      <w:r>
+        <w:t xml:space="preserve"> be written in mixed case starting with upper case</w:t>
+      </w:r>
+      <w:r>
+        <w:t xml:space="preserve"> (except for primitive types)</w:t>
+      </w:r>
+      <w:r>
+        <w:t>.</w:t>
+      </w:r>
+    </w:p>
+    <w:p>
+      <w:pPr>
+        <w:rPr>
+          <w:rFonts w:ascii="Courier New" w:hAnsi="Courier New" w:cs="Courier New"/>
+        </w:rPr>
+      </w:pPr>
+      <w:r>
+        <w:t xml:space="preserve">Examples: </w:t>
+      </w:r>
+      <w:r>
+        <w:rPr>
+          <w:rFonts w:ascii="Courier New" w:hAnsi="Courier New" w:cs="Courier New"/>
+        </w:rPr>
+        <w:t xml:space="preserve">Coin, </w:t>
+      </w:r>
+      <w:proofErr w:type="spellStart"/>
+      <w:r>
+        <w:rPr>
+          <w:rFonts w:ascii="Courier New" w:hAnsi="Courier New" w:cs="Courier New"/>
+        </w:rPr>
+        <w:t>BookShelf</w:t>
+      </w:r>
+      <w:proofErr w:type="spellEnd"/>
+    </w:p>
+    <w:p>
+      <w:r>
+        <w:t xml:space="preserve">Note: </w:t>
+      </w:r>
+      <w:r>
+        <w:t>If type or class name contains an acronym, it should still obey the rule of mixed case.</w:t>
+      </w:r>
+    </w:p>
+    <w:p>
+      <w:pPr>
+        <w:rPr>
+          <w:rFonts w:ascii="Courier New" w:hAnsi="Courier New" w:cs="Courier New"/>
+        </w:rPr>
+      </w:pPr>
       <w:r>
         <w:t xml:space="preserve">Example: </w:t>
       </w:r>
@@ -56,7 +110,7 @@
         <w:rPr>
           <w:rFonts w:ascii="Courier New" w:hAnsi="Courier New" w:cs="Courier New"/>
         </w:rPr>
-        <w:t>mypackage</w:t>
+        <w:t>IdfSoldier</w:t>
       </w:r>
       <w:proofErr w:type="spellEnd"/>
     </w:p>
@@ -65,30 +119,18 @@
         <w:pStyle w:val="Heading3"/>
       </w:pPr>
       <w:r>
-        <w:t>Classes and Types</w:t>
-      </w:r>
-    </w:p>
-    <w:p>
-      <w:r>
-        <w:t xml:space="preserve">Names representing </w:t>
-      </w:r>
-      <w:r>
-        <w:t xml:space="preserve">classes and </w:t>
-      </w:r>
-      <w:r>
-        <w:t xml:space="preserve">types </w:t>
+        <w:t>Variables</w:t>
+      </w:r>
+    </w:p>
+    <w:p>
+      <w:r>
+        <w:t xml:space="preserve">Variable names </w:t>
       </w:r>
       <w:r>
         <w:t>should</w:t>
       </w:r>
       <w:r>
-        <w:t xml:space="preserve"> be written in mixed case starting with upper case</w:t>
-      </w:r>
-      <w:r>
-        <w:t xml:space="preserve"> (except for primitive types)</w:t>
-      </w:r>
-      <w:r>
-        <w:t>.</w:t>
+        <w:t xml:space="preserve"> be in mixed case starting with lower case.</w:t>
       </w:r>
     </w:p>
     <w:p>
@@ -104,14 +146,14 @@
         <w:rPr>
           <w:rFonts w:ascii="Courier New" w:hAnsi="Courier New" w:cs="Courier New"/>
         </w:rPr>
-        <w:t xml:space="preserve">Coin, </w:t>
+        <w:t xml:space="preserve">book, student, </w:t>
       </w:r>
       <w:proofErr w:type="spellStart"/>
       <w:r>
         <w:rPr>
           <w:rFonts w:ascii="Courier New" w:hAnsi="Courier New" w:cs="Courier New"/>
         </w:rPr>
-        <w:t>BookShelf</w:t>
+        <w:t>guitarString</w:t>
       </w:r>
       <w:proofErr w:type="spellEnd"/>
     </w:p>
@@ -120,7 +162,7 @@
         <w:t xml:space="preserve">Note: </w:t>
       </w:r>
       <w:r>
-        <w:t>If type or class name contains an acronym, it should still obey the rule of mixed case.</w:t>
+        <w:t>If a variable name contains an acronym, it should still obey the rule of mixed case.</w:t>
       </w:r>
     </w:p>
     <w:p>
@@ -137,7 +179,7 @@
         <w:rPr>
           <w:rFonts w:ascii="Courier New" w:hAnsi="Courier New" w:cs="Courier New"/>
         </w:rPr>
-        <w:t>IdfSoldier</w:t>
+        <w:t>oopCourse</w:t>
       </w:r>
       <w:proofErr w:type="spellEnd"/>
     </w:p>
@@ -146,7 +188,7 @@
         <w:pStyle w:val="Heading3"/>
       </w:pPr>
       <w:r>
-        <w:t>Variables</w:t>
+        <w:t>Methods</w:t>
       </w:r>
     </w:p>
     <w:p>
@@ -169,143 +211,56 @@
       <w:r>
         <w:t xml:space="preserve">Examples: </w:t>
       </w:r>
+      <w:proofErr w:type="spellStart"/>
+      <w:proofErr w:type="gramStart"/>
       <w:r>
         <w:rPr>
           <w:rFonts w:ascii="Courier New" w:hAnsi="Courier New" w:cs="Courier New"/>
         </w:rPr>
-        <w:t xml:space="preserve">book, student, </w:t>
-      </w:r>
-      <w:proofErr w:type="spellStart"/>
+        <w:t>addBook</w:t>
+      </w:r>
+      <w:proofErr w:type="spellEnd"/>
       <w:r>
         <w:rPr>
           <w:rFonts w:ascii="Courier New" w:hAnsi="Courier New" w:cs="Courier New"/>
         </w:rPr>
-        <w:t>guitarString</w:t>
-      </w:r>
-      <w:proofErr w:type="spellEnd"/>
-    </w:p>
-    <w:p>
-      <w:r>
-        <w:t xml:space="preserve">Note: </w:t>
-      </w:r>
-      <w:r>
-        <w:t xml:space="preserve">If </w:t>
-      </w:r>
-      <w:r>
-        <w:t>a variable name</w:t>
-      </w:r>
-      <w:r>
-        <w:t xml:space="preserve"> contains an acronym, it should still obey the rule of mixed case.</w:t>
-      </w:r>
-    </w:p>
-    <w:p>
-      <w:pPr>
+        <w:t>(</w:t>
+      </w:r>
+      <w:proofErr w:type="gramEnd"/>
+      <w:r>
         <w:rPr>
           <w:rFonts w:ascii="Courier New" w:hAnsi="Courier New" w:cs="Courier New"/>
         </w:rPr>
-      </w:pPr>
-      <w:r>
-        <w:t xml:space="preserve">Example: </w:t>
+        <w:t xml:space="preserve">), </w:t>
       </w:r>
       <w:proofErr w:type="spellStart"/>
       <w:r>
         <w:rPr>
           <w:rFonts w:ascii="Courier New" w:hAnsi="Courier New" w:cs="Courier New"/>
         </w:rPr>
-        <w:t>oopCourse</w:t>
-      </w:r>
-      <w:proofErr w:type="spellEnd"/>
-    </w:p>
-    <w:p>
-      <w:pPr>
-        <w:pStyle w:val="Heading3"/>
-      </w:pPr>
-      <w:r>
-        <w:t>Methods</w:t>
-      </w:r>
-    </w:p>
-    <w:p>
-      <w:r>
-        <w:t xml:space="preserve">Variable names </w:t>
-      </w:r>
-      <w:r>
-        <w:t>should</w:t>
-      </w:r>
-      <w:r>
-        <w:t xml:space="preserve"> be in mixed case starting with lower case.</w:t>
-      </w:r>
-    </w:p>
-    <w:p>
-      <w:pPr>
+        <w:t>getValue</w:t>
+      </w:r>
+      <w:proofErr w:type="spellEnd"/>
+      <w:r>
         <w:rPr>
           <w:rFonts w:ascii="Courier New" w:hAnsi="Courier New" w:cs="Courier New"/>
         </w:rPr>
-      </w:pPr>
-      <w:r>
-        <w:t xml:space="preserve">Examples: </w:t>
-      </w:r>
-      <w:proofErr w:type="spellStart"/>
-      <w:proofErr w:type="gramStart"/>
+        <w:t xml:space="preserve">(), </w:t>
+      </w:r>
+      <w:proofErr w:type="spellStart"/>
       <w:r>
         <w:rPr>
           <w:rFonts w:ascii="Courier New" w:hAnsi="Courier New" w:cs="Courier New"/>
         </w:rPr>
-        <w:t>addBook</w:t>
+        <w:t>playGame</w:t>
       </w:r>
       <w:proofErr w:type="spellEnd"/>
       <w:r>
         <w:rPr>
           <w:rFonts w:ascii="Courier New" w:hAnsi="Courier New" w:cs="Courier New"/>
         </w:rPr>
-        <w:t>(</w:t>
-      </w:r>
-      <w:proofErr w:type="gramEnd"/>
-      <w:r>
-        <w:rPr>
-          <w:rFonts w:ascii="Courier New" w:hAnsi="Courier New" w:cs="Courier New"/>
-        </w:rPr>
-        <w:t>)</w:t>
-      </w:r>
-      <w:r>
-        <w:rPr>
-          <w:rFonts w:ascii="Courier New" w:hAnsi="Courier New" w:cs="Courier New"/>
-        </w:rPr>
-        <w:t xml:space="preserve">, </w:t>
-      </w:r>
-      <w:proofErr w:type="spellStart"/>
-      <w:r>
-        <w:rPr>
-          <w:rFonts w:ascii="Courier New" w:hAnsi="Courier New" w:cs="Courier New"/>
-        </w:rPr>
-        <w:t>getValue</w:t>
-      </w:r>
-      <w:proofErr w:type="spellEnd"/>
-      <w:r>
-        <w:rPr>
-          <w:rFonts w:ascii="Courier New" w:hAnsi="Courier New" w:cs="Courier New"/>
-        </w:rPr>
         <w:t>()</w:t>
       </w:r>
-      <w:r>
-        <w:rPr>
-          <w:rFonts w:ascii="Courier New" w:hAnsi="Courier New" w:cs="Courier New"/>
-        </w:rPr>
-        <w:t xml:space="preserve">, </w:t>
-      </w:r>
-      <w:proofErr w:type="spellStart"/>
-      <w:r>
-        <w:rPr>
-          <w:rFonts w:ascii="Courier New" w:hAnsi="Courier New" w:cs="Courier New"/>
-        </w:rPr>
-        <w:t>playGame</w:t>
-      </w:r>
-      <w:proofErr w:type="spellEnd"/>
-      <w:r>
-        <w:rPr>
-          <w:rFonts w:ascii="Courier New" w:hAnsi="Courier New" w:cs="Courier New"/>
-        </w:rPr>
-        <w:t>()</w:t>
-      </w:r>
     </w:p>
     <w:p>
       <w:pPr>
@@ -383,27 +338,27 @@
         <w:pStyle w:val="Heading2"/>
       </w:pPr>
       <w:r>
+        <w:t>Blocks</w:t>
+      </w:r>
+    </w:p>
+    <w:p>
+      <w:r>
+        <w:t>All the nested blocks should be indented.</w:t>
+      </w:r>
+    </w:p>
+    <w:p>
+      <w:r>
+        <w:t>The blocks will begin from a header (if applicable) and an opening parenthesis.</w:t>
+      </w:r>
+    </w:p>
+    <w:p>
+      <w:r>
+        <w:t>The blocks will end with a closing parenthesis on a separate line.</w:t>
+      </w:r>
+    </w:p>
+    <w:p>
+      <w:r>
         <w:lastRenderedPageBreak/>
-        <w:t>Blocks</w:t>
-      </w:r>
-    </w:p>
-    <w:p>
-      <w:r>
-        <w:t>All the nested blocks should be indented.</w:t>
-      </w:r>
-    </w:p>
-    <w:p>
-      <w:r>
-        <w:t>The blocks will begin from a header (if applicable) and an opening parenthesis.</w:t>
-      </w:r>
-    </w:p>
-    <w:p>
-      <w:r>
-        <w:t>The blocks will end with a closing parenthesis on a separate line.</w:t>
-      </w:r>
-    </w:p>
-    <w:p>
-      <w:r>
         <w:t>Example:</w:t>
       </w:r>
     </w:p>
@@ -1885,41 +1840,45 @@
         <w:rPr>
           <w:lang w:val="en-GB"/>
         </w:rPr>
+        <w:t>Comments</w:t>
+      </w:r>
+    </w:p>
+    <w:p>
+      <w:pPr>
+        <w:rPr>
+          <w:lang w:val="en-GB"/>
+        </w:rPr>
+      </w:pPr>
+      <w:r>
+        <w:rPr>
+          <w:lang w:val="en-GB"/>
+        </w:rPr>
+        <w:t xml:space="preserve">Each method should contain a leading comment describing its purpose, behaviour and validity ranges of the parameters. The comments before the method should be formatted to fit the </w:t>
+      </w:r>
+      <w:r>
+        <w:rPr>
+          <w:lang w:val="en-GB"/>
+        </w:rPr>
+        <w:t>specification format of Javadoc.</w:t>
+      </w:r>
+      <w:r>
+        <w:rPr>
+          <w:lang w:val="en-GB"/>
+        </w:rPr>
+        <w:t xml:space="preserve"> The specification will contain @effects, @mo</w:t>
+      </w:r>
+      <w:r>
+        <w:rPr>
+          <w:lang w:val="en-GB"/>
+        </w:rPr>
+        <w:t xml:space="preserve">difies and </w:t>
+      </w:r>
+      <w:r>
+        <w:rPr>
+          <w:lang w:val="en-GB"/>
+        </w:rPr>
         <w:lastRenderedPageBreak/>
-        <w:t>Comments</w:t>
-      </w:r>
-    </w:p>
-    <w:p>
-      <w:pPr>
-        <w:rPr>
-          <w:lang w:val="en-GB"/>
-        </w:rPr>
-      </w:pPr>
-      <w:r>
-        <w:rPr>
-          <w:lang w:val="en-GB"/>
-        </w:rPr>
-        <w:t xml:space="preserve">Each method should contain a leading comment describing its purpose, behaviour and validity ranges of the parameters. The comments before the method should be formatted to fit the </w:t>
-      </w:r>
-      <w:r>
-        <w:rPr>
-          <w:lang w:val="en-GB"/>
-        </w:rPr>
-        <w:t>specification format of Javadoc.</w:t>
-      </w:r>
-      <w:bookmarkStart w:id="0" w:name="_GoBack"/>
-      <w:bookmarkEnd w:id="0"/>
-      <w:r>
-        <w:rPr>
-          <w:lang w:val="en-GB"/>
-        </w:rPr>
-        <w:t xml:space="preserve"> The specification will contain @effects, @mo</w:t>
-      </w:r>
-      <w:r>
-        <w:rPr>
-          <w:lang w:val="en-GB"/>
-        </w:rPr>
-        <w:t>difies and @requires statements, unless s</w:t>
+        <w:t>@requires statements, unless s</w:t>
       </w:r>
       <w:r>
         <w:rPr>

</xml_diff>

<commit_message>
Committing changes that were made before the submission of HW1
</commit_message>
<xml_diff>
--- a/src/HW1/CodingGuidelines.docx
+++ b/src/HW1/CodingGuidelines.docx
@@ -1,6 +1,6 @@
 
 <file path=word/document.xml><?xml version="1.0" encoding="utf-8"?>
-<w:document xmlns:wpc="http://schemas.microsoft.com/office/word/2010/wordprocessingCanvas" xmlns:cx="http://schemas.microsoft.com/office/drawing/2014/chartex" xmlns:cx1="http://schemas.microsoft.com/office/drawing/2015/9/8/chartex" xmlns:cx2="http://schemas.microsoft.com/office/drawing/2015/10/21/chartex" xmlns:cx3="http://schemas.microsoft.com/office/drawing/2016/5/9/chartex" xmlns:cx4="http://schemas.microsoft.com/office/drawing/2016/5/10/chartex" xmlns:cx5="http://schemas.microsoft.com/office/drawing/2016/5/11/chartex" xmlns:cx6="http://schemas.microsoft.com/office/drawing/2016/5/12/chartex" xmlns:cx7="http://schemas.microsoft.com/office/drawing/2016/5/13/chartex" xmlns:cx8="http://schemas.microsoft.com/office/drawing/2016/5/14/chartex" xmlns:mc="http://schemas.openxmlformats.org/markup-compatibility/2006" xmlns:aink="http://schemas.microsoft.com/office/drawing/2016/ink" xmlns:am3d="http://schemas.microsoft.com/office/drawing/2017/model3d" xmlns:o="urn:schemas-microsoft-com:office:office" xmlns:r="http://schemas.openxmlformats.org/officeDocument/2006/relationships" xmlns:m="http://schemas.openxmlformats.org/officeDocument/2006/math" xmlns:v="urn:schemas-microsoft-com:vml" xmlns:wp14="http://schemas.microsoft.com/office/word/2010/wordprocessingDrawing" xmlns:wp="http://schemas.openxmlformats.org/drawingml/2006/wordprocessingDrawing" xmlns:w10="urn:schemas-microsoft-com:office:word" xmlns:w="http://schemas.openxmlformats.org/wordprocessingml/2006/main" xmlns:w14="http://schemas.microsoft.com/office/word/2010/wordml" xmlns:w15="http://schemas.microsoft.com/office/word/2012/wordml" xmlns:w16se="http://schemas.microsoft.com/office/word/2015/wordml/symex" xmlns:wpg="http://schemas.microsoft.com/office/word/2010/wordprocessingGroup" xmlns:wpi="http://schemas.microsoft.com/office/word/2010/wordprocessingInk" xmlns:wne="http://schemas.microsoft.com/office/word/2006/wordml" xmlns:wps="http://schemas.microsoft.com/office/word/2010/wordprocessingShape" mc:Ignorable="w14 w15 w16se wp14">
+<w:document xmlns:wpc="http://schemas.microsoft.com/office/word/2010/wordprocessingCanvas" xmlns:mc="http://schemas.openxmlformats.org/markup-compatibility/2006" xmlns:o="urn:schemas-microsoft-com:office:office" xmlns:r="http://schemas.openxmlformats.org/officeDocument/2006/relationships" xmlns:m="http://schemas.openxmlformats.org/officeDocument/2006/math" xmlns:v="urn:schemas-microsoft-com:vml" xmlns:wp14="http://schemas.microsoft.com/office/word/2010/wordprocessingDrawing" xmlns:wp="http://schemas.openxmlformats.org/drawingml/2006/wordprocessingDrawing" xmlns:w10="urn:schemas-microsoft-com:office:word" xmlns:w="http://schemas.openxmlformats.org/wordprocessingml/2006/main" xmlns:w14="http://schemas.microsoft.com/office/word/2010/wordml" xmlns:wpg="http://schemas.microsoft.com/office/word/2010/wordprocessingGroup" xmlns:wpi="http://schemas.microsoft.com/office/word/2010/wordprocessingInk" xmlns:wne="http://schemas.microsoft.com/office/word/2006/wordml" xmlns:wps="http://schemas.microsoft.com/office/word/2010/wordprocessingShape" mc:Ignorable="w14 wp14">
   <w:body>
     <w:p>
       <w:pPr>
@@ -12,32 +12,35 @@
     </w:p>
     <w:p>
       <w:r>
-        <w:t>This document describes the coding style guidelines that will be used in OOP course for better readability and maintainability of the code.</w:t>
-      </w:r>
-    </w:p>
-    <w:p>
-      <w:pPr>
-        <w:pStyle w:val="Heading1"/>
-      </w:pPr>
-      <w:r>
-        <w:t>Naming Conventions</w:t>
-      </w:r>
-    </w:p>
-    <w:p>
-      <w:pPr>
-        <w:pStyle w:val="Heading2"/>
-      </w:pPr>
-      <w:r>
-        <w:t>Casing and Word Separation</w:t>
-      </w:r>
-    </w:p>
-    <w:p>
-      <w:pPr>
-        <w:pStyle w:val="Heading3"/>
-      </w:pPr>
+        <w:t>This document describes t</w:t>
+      </w:r>
       <w:bookmarkStart w:id="0" w:name="_GoBack"/>
       <w:bookmarkEnd w:id="0"/>
       <w:r>
+        <w:t>he coding style guidelines that will be used in OOP course for better readability and maintainability of the code.</w:t>
+      </w:r>
+    </w:p>
+    <w:p>
+      <w:pPr>
+        <w:pStyle w:val="Heading1"/>
+      </w:pPr>
+      <w:r>
+        <w:t>Naming Conventions</w:t>
+      </w:r>
+    </w:p>
+    <w:p>
+      <w:pPr>
+        <w:pStyle w:val="Heading2"/>
+      </w:pPr>
+      <w:r>
+        <w:t>Casing and Word Separation</w:t>
+      </w:r>
+    </w:p>
+    <w:p>
+      <w:pPr>
+        <w:pStyle w:val="Heading3"/>
+      </w:pPr>
+      <w:r>
         <w:t>Classes and Types</w:t>
       </w:r>
     </w:p>
@@ -353,12 +356,12 @@
     </w:p>
     <w:p>
       <w:r>
+        <w:lastRenderedPageBreak/>
         <w:t>The blocks will end with a closing parenthesis on a separate line.</w:t>
       </w:r>
     </w:p>
     <w:p>
       <w:r>
-        <w:lastRenderedPageBreak/>
         <w:t>Example:</w:t>
       </w:r>
     </w:p>
@@ -392,6 +395,7 @@
           <w:lang w:val="en-GB" w:eastAsia="en-GB"/>
         </w:rPr>
       </w:pPr>
+      <w:proofErr w:type="gramStart"/>
       <w:r>
         <w:rPr>
           <w:rFonts w:ascii="Courier New" w:eastAsia="Times New Roman" w:hAnsi="Courier New" w:cs="Courier New"/>
@@ -402,9 +406,9 @@
           <w:szCs w:val="18"/>
           <w:lang w:val="en-GB" w:eastAsia="en-GB"/>
         </w:rPr>
-        <w:t xml:space="preserve">public </w:t>
-      </w:r>
-      <w:proofErr w:type="spellStart"/>
+        <w:t>public</w:t>
+      </w:r>
+      <w:proofErr w:type="gramEnd"/>
       <w:r>
         <w:rPr>
           <w:rFonts w:ascii="Courier New" w:eastAsia="Times New Roman" w:hAnsi="Courier New" w:cs="Courier New"/>
@@ -415,6 +419,19 @@
           <w:szCs w:val="18"/>
           <w:lang w:val="en-GB" w:eastAsia="en-GB"/>
         </w:rPr>
+        <w:t xml:space="preserve"> </w:t>
+      </w:r>
+      <w:proofErr w:type="spellStart"/>
+      <w:r>
+        <w:rPr>
+          <w:rFonts w:ascii="Courier New" w:eastAsia="Times New Roman" w:hAnsi="Courier New" w:cs="Courier New"/>
+          <w:b/>
+          <w:bCs/>
+          <w:color w:val="000080"/>
+          <w:sz w:val="18"/>
+          <w:szCs w:val="18"/>
+          <w:lang w:val="en-GB" w:eastAsia="en-GB"/>
+        </w:rPr>
         <w:t>int</w:t>
       </w:r>
       <w:proofErr w:type="spellEnd"/>
@@ -431,7 +448,6 @@
         <w:t xml:space="preserve"> </w:t>
       </w:r>
       <w:proofErr w:type="spellStart"/>
-      <w:proofErr w:type="gramStart"/>
       <w:r>
         <w:rPr>
           <w:rFonts w:ascii="Courier New" w:eastAsia="Times New Roman" w:hAnsi="Courier New" w:cs="Courier New"/>
@@ -451,18 +467,7 @@
           <w:szCs w:val="18"/>
           <w:lang w:val="en-GB" w:eastAsia="en-GB"/>
         </w:rPr>
-        <w:t>(</w:t>
-      </w:r>
-      <w:proofErr w:type="gramEnd"/>
-      <w:r>
-        <w:rPr>
-          <w:rFonts w:ascii="Courier New" w:eastAsia="Times New Roman" w:hAnsi="Courier New" w:cs="Courier New"/>
-          <w:color w:val="000000"/>
-          <w:sz w:val="18"/>
-          <w:szCs w:val="18"/>
-          <w:lang w:val="en-GB" w:eastAsia="en-GB"/>
-        </w:rPr>
-        <w:t>) {</w:t>
+        <w:t>() {</w:t>
       </w:r>
       <w:r>
         <w:rPr>
@@ -641,6 +646,7 @@
           <w:szCs w:val="18"/>
         </w:rPr>
       </w:pPr>
+      <w:proofErr w:type="gramStart"/>
       <w:r>
         <w:rPr>
           <w:b/>
@@ -660,7 +666,7 @@
         <w:t>(</w:t>
       </w:r>
       <w:proofErr w:type="spellStart"/>
-      <w:proofErr w:type="gramStart"/>
+      <w:proofErr w:type="gramEnd"/>
       <w:r>
         <w:rPr>
           <w:b/>
@@ -698,7 +704,6 @@
         <w:t>.contains</w:t>
       </w:r>
       <w:proofErr w:type="spellEnd"/>
-      <w:proofErr w:type="gramEnd"/>
       <w:r>
         <w:rPr>
           <w:color w:val="000000"/>
@@ -918,6 +923,7 @@
           <w:szCs w:val="18"/>
         </w:rPr>
       </w:pPr>
+      <w:proofErr w:type="gramStart"/>
       <w:r>
         <w:rPr>
           <w:b/>
@@ -937,7 +943,7 @@
         <w:t>(</w:t>
       </w:r>
       <w:proofErr w:type="spellStart"/>
-      <w:proofErr w:type="gramStart"/>
+      <w:proofErr w:type="gramEnd"/>
       <w:r>
         <w:rPr>
           <w:b/>
@@ -975,7 +981,6 @@
         <w:t>.contains</w:t>
       </w:r>
       <w:proofErr w:type="spellEnd"/>
-      <w:proofErr w:type="gramEnd"/>
       <w:r>
         <w:rPr>
           <w:color w:val="000000"/>
@@ -1166,6 +1171,7 @@
           <w:szCs w:val="18"/>
         </w:rPr>
       </w:pPr>
+      <w:proofErr w:type="gramStart"/>
       <w:r>
         <w:rPr>
           <w:b/>
@@ -1185,7 +1191,7 @@
         <w:t>(</w:t>
       </w:r>
       <w:proofErr w:type="spellStart"/>
-      <w:proofErr w:type="gramStart"/>
+      <w:proofErr w:type="gramEnd"/>
       <w:r>
         <w:rPr>
           <w:b/>
@@ -1223,7 +1229,6 @@
         <w:t>.contains</w:t>
       </w:r>
       <w:proofErr w:type="spellEnd"/>
-      <w:proofErr w:type="gramEnd"/>
       <w:r>
         <w:rPr>
           <w:color w:val="000000"/>
@@ -1431,15 +1436,27 @@
           <w:szCs w:val="18"/>
         </w:rPr>
       </w:pPr>
-      <w:r>
-        <w:rPr>
-          <w:b/>
-          <w:bCs/>
-          <w:color w:val="000080"/>
-          <w:sz w:val="18"/>
-          <w:szCs w:val="18"/>
-        </w:rPr>
-        <w:t xml:space="preserve">if </w:t>
+      <w:proofErr w:type="gramStart"/>
+      <w:r>
+        <w:rPr>
+          <w:b/>
+          <w:bCs/>
+          <w:color w:val="000080"/>
+          <w:sz w:val="18"/>
+          <w:szCs w:val="18"/>
+        </w:rPr>
+        <w:t>if</w:t>
+      </w:r>
+      <w:proofErr w:type="gramEnd"/>
+      <w:r>
+        <w:rPr>
+          <w:b/>
+          <w:bCs/>
+          <w:color w:val="000080"/>
+          <w:sz w:val="18"/>
+          <w:szCs w:val="18"/>
+        </w:rPr>
+        <w:t xml:space="preserve"> </w:t>
       </w:r>
       <w:r>
         <w:rPr>
@@ -1486,7 +1503,6 @@
         <w:t>□</w:t>
       </w:r>
       <w:proofErr w:type="spellStart"/>
-      <w:proofErr w:type="gramStart"/>
       <w:r>
         <w:rPr>
           <w:color w:val="000000"/>
@@ -1496,7 +1512,6 @@
         <w:t>word.charAt</w:t>
       </w:r>
       <w:proofErr w:type="spellEnd"/>
-      <w:proofErr w:type="gramEnd"/>
       <w:r>
         <w:rPr>
           <w:color w:val="000000"/>
@@ -1859,6 +1874,7 @@
         <w:rPr>
           <w:lang w:val="en-GB"/>
         </w:rPr>
+        <w:lastRenderedPageBreak/>
         <w:t>specification format of Javadoc.</w:t>
       </w:r>
       <w:r>
@@ -1871,14 +1887,7 @@
         <w:rPr>
           <w:lang w:val="en-GB"/>
         </w:rPr>
-        <w:t xml:space="preserve">difies and </w:t>
-      </w:r>
-      <w:r>
-        <w:rPr>
-          <w:lang w:val="en-GB"/>
-        </w:rPr>
-        <w:lastRenderedPageBreak/>
-        <w:t>@requires statements, unless s</w:t>
+        <w:t>difies and @requires statements, unless s</w:t>
       </w:r>
       <w:r>
         <w:rPr>
@@ -1947,15 +1956,27 @@
           <w:szCs w:val="18"/>
         </w:rPr>
       </w:pPr>
-      <w:r>
-        <w:rPr>
-          <w:b/>
-          <w:bCs/>
-          <w:color w:val="000080"/>
-          <w:sz w:val="18"/>
-          <w:szCs w:val="18"/>
-        </w:rPr>
-        <w:t xml:space="preserve">private </w:t>
+      <w:proofErr w:type="gramStart"/>
+      <w:r>
+        <w:rPr>
+          <w:b/>
+          <w:bCs/>
+          <w:color w:val="000080"/>
+          <w:sz w:val="18"/>
+          <w:szCs w:val="18"/>
+        </w:rPr>
+        <w:t>private</w:t>
+      </w:r>
+      <w:proofErr w:type="gramEnd"/>
+      <w:r>
+        <w:rPr>
+          <w:b/>
+          <w:bCs/>
+          <w:color w:val="000080"/>
+          <w:sz w:val="18"/>
+          <w:szCs w:val="18"/>
+        </w:rPr>
+        <w:t xml:space="preserve"> </w:t>
       </w:r>
       <w:proofErr w:type="spellStart"/>
       <w:r>
@@ -1980,7 +2001,6 @@
         <w:t xml:space="preserve"> </w:t>
       </w:r>
       <w:proofErr w:type="spellStart"/>
-      <w:proofErr w:type="gramStart"/>
       <w:r>
         <w:rPr>
           <w:color w:val="000000"/>
@@ -1999,7 +2019,6 @@
         <w:t>(</w:t>
       </w:r>
       <w:proofErr w:type="spellStart"/>
-      <w:proofErr w:type="gramEnd"/>
       <w:r>
         <w:rPr>
           <w:b/>
@@ -2364,15 +2383,27 @@
           <w:szCs w:val="18"/>
         </w:rPr>
       </w:pPr>
-      <w:r>
-        <w:rPr>
-          <w:b/>
-          <w:bCs/>
-          <w:color w:val="000080"/>
-          <w:sz w:val="18"/>
-          <w:szCs w:val="18"/>
-        </w:rPr>
-        <w:t xml:space="preserve">private </w:t>
+      <w:proofErr w:type="gramStart"/>
+      <w:r>
+        <w:rPr>
+          <w:b/>
+          <w:bCs/>
+          <w:color w:val="000080"/>
+          <w:sz w:val="18"/>
+          <w:szCs w:val="18"/>
+        </w:rPr>
+        <w:t>private</w:t>
+      </w:r>
+      <w:proofErr w:type="gramEnd"/>
+      <w:r>
+        <w:rPr>
+          <w:b/>
+          <w:bCs/>
+          <w:color w:val="000080"/>
+          <w:sz w:val="18"/>
+          <w:szCs w:val="18"/>
+        </w:rPr>
+        <w:t xml:space="preserve"> </w:t>
       </w:r>
       <w:proofErr w:type="spellStart"/>
       <w:r>
@@ -2397,7 +2428,6 @@
         <w:t xml:space="preserve"> </w:t>
       </w:r>
       <w:proofErr w:type="spellStart"/>
-      <w:proofErr w:type="gramStart"/>
       <w:r>
         <w:rPr>
           <w:color w:val="000000"/>
@@ -2416,7 +2446,6 @@
         <w:t>(</w:t>
       </w:r>
       <w:proofErr w:type="spellStart"/>
-      <w:proofErr w:type="gramEnd"/>
       <w:r>
         <w:rPr>
           <w:b/>
@@ -2756,6 +2785,7 @@
       </w:pPr>
     </w:p>
     <w:sectPr>
+      <w:headerReference w:type="default" r:id="rId7"/>
       <w:pgSz w:w="12240" w:h="15840"/>
       <w:pgMar w:top="1440" w:right="1800" w:bottom="1440" w:left="1800" w:header="720" w:footer="720" w:gutter="0"/>
       <w:cols w:space="720"/>
@@ -2765,8 +2795,95 @@
 </w:document>
 </file>
 
+<file path=word/endnotes.xml><?xml version="1.0" encoding="utf-8"?>
+<w:endnotes xmlns:wpc="http://schemas.microsoft.com/office/word/2010/wordprocessingCanvas" xmlns:mc="http://schemas.openxmlformats.org/markup-compatibility/2006" xmlns:o="urn:schemas-microsoft-com:office:office" xmlns:r="http://schemas.openxmlformats.org/officeDocument/2006/relationships" xmlns:m="http://schemas.openxmlformats.org/officeDocument/2006/math" xmlns:v="urn:schemas-microsoft-com:vml" xmlns:wp14="http://schemas.microsoft.com/office/word/2010/wordprocessingDrawing" xmlns:wp="http://schemas.openxmlformats.org/drawingml/2006/wordprocessingDrawing" xmlns:w10="urn:schemas-microsoft-com:office:word" xmlns:w="http://schemas.openxmlformats.org/wordprocessingml/2006/main" xmlns:w14="http://schemas.microsoft.com/office/word/2010/wordml" xmlns:wpg="http://schemas.microsoft.com/office/word/2010/wordprocessingGroup" xmlns:wpi="http://schemas.microsoft.com/office/word/2010/wordprocessingInk" xmlns:wne="http://schemas.microsoft.com/office/word/2006/wordml" xmlns:wps="http://schemas.microsoft.com/office/word/2010/wordprocessingShape" mc:Ignorable="w14 wp14">
+  <w:endnote w:type="separator" w:id="-1">
+    <w:p>
+      <w:pPr>
+        <w:spacing w:after="0" w:line="240" w:lineRule="auto"/>
+      </w:pPr>
+      <w:r>
+        <w:separator/>
+      </w:r>
+    </w:p>
+  </w:endnote>
+  <w:endnote w:type="continuationSeparator" w:id="0">
+    <w:p>
+      <w:pPr>
+        <w:spacing w:after="0" w:line="240" w:lineRule="auto"/>
+      </w:pPr>
+      <w:r>
+        <w:continuationSeparator/>
+      </w:r>
+    </w:p>
+  </w:endnote>
+</w:endnotes>
+</file>
+
+<file path=word/footnotes.xml><?xml version="1.0" encoding="utf-8"?>
+<w:footnotes xmlns:wpc="http://schemas.microsoft.com/office/word/2010/wordprocessingCanvas" xmlns:mc="http://schemas.openxmlformats.org/markup-compatibility/2006" xmlns:o="urn:schemas-microsoft-com:office:office" xmlns:r="http://schemas.openxmlformats.org/officeDocument/2006/relationships" xmlns:m="http://schemas.openxmlformats.org/officeDocument/2006/math" xmlns:v="urn:schemas-microsoft-com:vml" xmlns:wp14="http://schemas.microsoft.com/office/word/2010/wordprocessingDrawing" xmlns:wp="http://schemas.openxmlformats.org/drawingml/2006/wordprocessingDrawing" xmlns:w10="urn:schemas-microsoft-com:office:word" xmlns:w="http://schemas.openxmlformats.org/wordprocessingml/2006/main" xmlns:w14="http://schemas.microsoft.com/office/word/2010/wordml" xmlns:wpg="http://schemas.microsoft.com/office/word/2010/wordprocessingGroup" xmlns:wpi="http://schemas.microsoft.com/office/word/2010/wordprocessingInk" xmlns:wne="http://schemas.microsoft.com/office/word/2006/wordml" xmlns:wps="http://schemas.microsoft.com/office/word/2010/wordprocessingShape" mc:Ignorable="w14 wp14">
+  <w:footnote w:type="separator" w:id="-1">
+    <w:p>
+      <w:pPr>
+        <w:spacing w:after="0" w:line="240" w:lineRule="auto"/>
+      </w:pPr>
+      <w:r>
+        <w:separator/>
+      </w:r>
+    </w:p>
+  </w:footnote>
+  <w:footnote w:type="continuationSeparator" w:id="0">
+    <w:p>
+      <w:pPr>
+        <w:spacing w:after="0" w:line="240" w:lineRule="auto"/>
+      </w:pPr>
+      <w:r>
+        <w:continuationSeparator/>
+      </w:r>
+    </w:p>
+  </w:footnote>
+</w:footnotes>
+</file>
+
+<file path=word/header1.xml><?xml version="1.0" encoding="utf-8"?>
+<w:hdr xmlns:wpc="http://schemas.microsoft.com/office/word/2010/wordprocessingCanvas" xmlns:mc="http://schemas.openxmlformats.org/markup-compatibility/2006" xmlns:o="urn:schemas-microsoft-com:office:office" xmlns:r="http://schemas.openxmlformats.org/officeDocument/2006/relationships" xmlns:m="http://schemas.openxmlformats.org/officeDocument/2006/math" xmlns:v="urn:schemas-microsoft-com:vml" xmlns:wp14="http://schemas.microsoft.com/office/word/2010/wordprocessingDrawing" xmlns:wp="http://schemas.openxmlformats.org/drawingml/2006/wordprocessingDrawing" xmlns:w10="urn:schemas-microsoft-com:office:word" xmlns:w="http://schemas.openxmlformats.org/wordprocessingml/2006/main" xmlns:w14="http://schemas.microsoft.com/office/word/2010/wordml" xmlns:wpg="http://schemas.microsoft.com/office/word/2010/wordprocessingGroup" xmlns:wpi="http://schemas.microsoft.com/office/word/2010/wordprocessingInk" xmlns:wne="http://schemas.microsoft.com/office/word/2006/wordml" xmlns:wps="http://schemas.microsoft.com/office/word/2010/wordprocessingShape" mc:Ignorable="w14 wp14">
+  <w:p>
+    <w:pPr>
+      <w:pStyle w:val="Header"/>
+    </w:pPr>
+    <w:r>
+      <w:t>Submitted by:</w:t>
+    </w:r>
+  </w:p>
+  <w:p>
+    <w:pPr>
+      <w:pStyle w:val="Header"/>
+    </w:pPr>
+    <w:r>
+      <w:t>Constantine Vainstein, 313881252</w:t>
+    </w:r>
+  </w:p>
+  <w:p>
+    <w:pPr>
+      <w:pStyle w:val="Header"/>
+    </w:pPr>
+    <w:r>
+      <w:t xml:space="preserve">Oren </w:t>
+    </w:r>
+    <w:proofErr w:type="spellStart"/>
+    <w:r>
+      <w:t>Kaikov</w:t>
+    </w:r>
+    <w:proofErr w:type="spellEnd"/>
+    <w:r>
+      <w:t>, 037832292</w:t>
+    </w:r>
+  </w:p>
+</w:hdr>
+</file>
+
 <file path=word/styles.xml><?xml version="1.0" encoding="utf-8"?>
-<w:styles xmlns:mc="http://schemas.openxmlformats.org/markup-compatibility/2006" xmlns:r="http://schemas.openxmlformats.org/officeDocument/2006/relationships" xmlns:w="http://schemas.openxmlformats.org/wordprocessingml/2006/main" xmlns:w14="http://schemas.microsoft.com/office/word/2010/wordml" xmlns:w15="http://schemas.microsoft.com/office/word/2012/wordml" xmlns:w16se="http://schemas.microsoft.com/office/word/2015/wordml/symex" mc:Ignorable="w14 w15 w16se">
+<w:styles xmlns:mc="http://schemas.openxmlformats.org/markup-compatibility/2006" xmlns:r="http://schemas.openxmlformats.org/officeDocument/2006/relationships" xmlns:w="http://schemas.openxmlformats.org/wordprocessingml/2006/main" xmlns:w14="http://schemas.microsoft.com/office/word/2010/wordml" mc:Ignorable="w14">
   <w:docDefaults>
     <w:rPrDefault>
       <w:rPr>
@@ -2782,382 +2899,144 @@
       </w:pPr>
     </w:pPrDefault>
   </w:docDefaults>
-  <w:latentStyles w:defLockedState="0" w:defUIPriority="99" w:defSemiHidden="0" w:defUnhideWhenUsed="0" w:defQFormat="0" w:count="375">
-    <w:lsdException w:name="Normal" w:uiPriority="0" w:qFormat="1"/>
-    <w:lsdException w:name="heading 1" w:uiPriority="9" w:qFormat="1"/>
-    <w:lsdException w:name="heading 2" w:semiHidden="1" w:uiPriority="9" w:unhideWhenUsed="1" w:qFormat="1"/>
-    <w:lsdException w:name="heading 3" w:semiHidden="1" w:uiPriority="9" w:unhideWhenUsed="1" w:qFormat="1"/>
-    <w:lsdException w:name="heading 4" w:semiHidden="1" w:uiPriority="9" w:unhideWhenUsed="1" w:qFormat="1"/>
-    <w:lsdException w:name="heading 5" w:semiHidden="1" w:uiPriority="9" w:unhideWhenUsed="1" w:qFormat="1"/>
-    <w:lsdException w:name="heading 6" w:semiHidden="1" w:uiPriority="9" w:unhideWhenUsed="1" w:qFormat="1"/>
-    <w:lsdException w:name="heading 7" w:semiHidden="1" w:uiPriority="9" w:unhideWhenUsed="1" w:qFormat="1"/>
-    <w:lsdException w:name="heading 8" w:semiHidden="1" w:uiPriority="9" w:unhideWhenUsed="1" w:qFormat="1"/>
-    <w:lsdException w:name="heading 9" w:semiHidden="1" w:uiPriority="9" w:unhideWhenUsed="1" w:qFormat="1"/>
-    <w:lsdException w:name="index 1" w:semiHidden="1" w:unhideWhenUsed="1"/>
-    <w:lsdException w:name="index 2" w:semiHidden="1" w:unhideWhenUsed="1"/>
-    <w:lsdException w:name="index 3" w:semiHidden="1" w:unhideWhenUsed="1"/>
-    <w:lsdException w:name="index 4" w:semiHidden="1" w:unhideWhenUsed="1"/>
-    <w:lsdException w:name="index 5" w:semiHidden="1" w:unhideWhenUsed="1"/>
-    <w:lsdException w:name="index 6" w:semiHidden="1" w:unhideWhenUsed="1"/>
-    <w:lsdException w:name="index 7" w:semiHidden="1" w:unhideWhenUsed="1"/>
-    <w:lsdException w:name="index 8" w:semiHidden="1" w:unhideWhenUsed="1"/>
-    <w:lsdException w:name="index 9" w:semiHidden="1" w:unhideWhenUsed="1"/>
-    <w:lsdException w:name="toc 1" w:semiHidden="1" w:uiPriority="39" w:unhideWhenUsed="1"/>
-    <w:lsdException w:name="toc 2" w:semiHidden="1" w:uiPriority="39" w:unhideWhenUsed="1"/>
-    <w:lsdException w:name="toc 3" w:semiHidden="1" w:uiPriority="39" w:unhideWhenUsed="1"/>
-    <w:lsdException w:name="toc 4" w:semiHidden="1" w:uiPriority="39" w:unhideWhenUsed="1"/>
-    <w:lsdException w:name="toc 5" w:semiHidden="1" w:uiPriority="39" w:unhideWhenUsed="1"/>
-    <w:lsdException w:name="toc 6" w:semiHidden="1" w:uiPriority="39" w:unhideWhenUsed="1"/>
-    <w:lsdException w:name="toc 7" w:semiHidden="1" w:uiPriority="39" w:unhideWhenUsed="1"/>
-    <w:lsdException w:name="toc 8" w:semiHidden="1" w:uiPriority="39" w:unhideWhenUsed="1"/>
-    <w:lsdException w:name="toc 9" w:semiHidden="1" w:uiPriority="39" w:unhideWhenUsed="1"/>
-    <w:lsdException w:name="Normal Indent" w:semiHidden="1" w:unhideWhenUsed="1"/>
-    <w:lsdException w:name="footnote text" w:semiHidden="1" w:unhideWhenUsed="1"/>
-    <w:lsdException w:name="annotation text" w:semiHidden="1" w:unhideWhenUsed="1"/>
-    <w:lsdException w:name="header" w:semiHidden="1" w:unhideWhenUsed="1"/>
-    <w:lsdException w:name="footer" w:semiHidden="1" w:unhideWhenUsed="1"/>
-    <w:lsdException w:name="index heading" w:semiHidden="1" w:unhideWhenUsed="1"/>
-    <w:lsdException w:name="caption" w:semiHidden="1" w:uiPriority="35" w:unhideWhenUsed="1" w:qFormat="1"/>
-    <w:lsdException w:name="table of figures" w:semiHidden="1" w:unhideWhenUsed="1"/>
-    <w:lsdException w:name="envelope address" w:semiHidden="1" w:unhideWhenUsed="1"/>
-    <w:lsdException w:name="envelope return" w:semiHidden="1" w:unhideWhenUsed="1"/>
-    <w:lsdException w:name="footnote reference" w:semiHidden="1" w:unhideWhenUsed="1"/>
-    <w:lsdException w:name="annotation reference" w:semiHidden="1" w:unhideWhenUsed="1"/>
-    <w:lsdException w:name="line number" w:semiHidden="1" w:unhideWhenUsed="1"/>
-    <w:lsdException w:name="page number" w:semiHidden="1" w:unhideWhenUsed="1"/>
-    <w:lsdException w:name="endnote reference" w:semiHidden="1" w:unhideWhenUsed="1"/>
-    <w:lsdException w:name="endnote text" w:semiHidden="1" w:unhideWhenUsed="1"/>
-    <w:lsdException w:name="table of authorities" w:semiHidden="1" w:unhideWhenUsed="1"/>
-    <w:lsdException w:name="macro" w:semiHidden="1" w:unhideWhenUsed="1"/>
-    <w:lsdException w:name="toa heading" w:semiHidden="1" w:unhideWhenUsed="1"/>
-    <w:lsdException w:name="List" w:semiHidden="1" w:unhideWhenUsed="1"/>
-    <w:lsdException w:name="List Bullet" w:semiHidden="1" w:unhideWhenUsed="1"/>
-    <w:lsdException w:name="List Number" w:semiHidden="1" w:unhideWhenUsed="1"/>
-    <w:lsdException w:name="List 2" w:semiHidden="1" w:unhideWhenUsed="1"/>
-    <w:lsdException w:name="List 3" w:semiHidden="1" w:unhideWhenUsed="1"/>
-    <w:lsdException w:name="List 4" w:semiHidden="1" w:unhideWhenUsed="1"/>
-    <w:lsdException w:name="List 5" w:semiHidden="1" w:unhideWhenUsed="1"/>
-    <w:lsdException w:name="List Bullet 2" w:semiHidden="1" w:unhideWhenUsed="1"/>
-    <w:lsdException w:name="List Bullet 3" w:semiHidden="1" w:unhideWhenUsed="1"/>
-    <w:lsdException w:name="List Bullet 4" w:semiHidden="1" w:unhideWhenUsed="1"/>
-    <w:lsdException w:name="List Bullet 5" w:semiHidden="1" w:unhideWhenUsed="1"/>
-    <w:lsdException w:name="List Number 2" w:semiHidden="1" w:unhideWhenUsed="1"/>
-    <w:lsdException w:name="List Number 3" w:semiHidden="1" w:unhideWhenUsed="1"/>
-    <w:lsdException w:name="List Number 4" w:semiHidden="1" w:unhideWhenUsed="1"/>
-    <w:lsdException w:name="List Number 5" w:semiHidden="1" w:unhideWhenUsed="1"/>
-    <w:lsdException w:name="Title" w:uiPriority="10" w:qFormat="1"/>
-    <w:lsdException w:name="Closing" w:semiHidden="1" w:unhideWhenUsed="1"/>
-    <w:lsdException w:name="Signature" w:semiHidden="1" w:unhideWhenUsed="1"/>
-    <w:lsdException w:name="Default Paragraph Font" w:semiHidden="1" w:uiPriority="1" w:unhideWhenUsed="1"/>
-    <w:lsdException w:name="Body Text" w:semiHidden="1" w:unhideWhenUsed="1"/>
-    <w:lsdException w:name="Body Text Indent" w:semiHidden="1" w:unhideWhenUsed="1"/>
-    <w:lsdException w:name="List Continue" w:semiHidden="1" w:unhideWhenUsed="1"/>
-    <w:lsdException w:name="List Continue 2" w:semiHidden="1" w:unhideWhenUsed="1"/>
-    <w:lsdException w:name="List Continue 3" w:semiHidden="1" w:unhideWhenUsed="1"/>
-    <w:lsdException w:name="List Continue 4" w:semiHidden="1" w:unhideWhenUsed="1"/>
-    <w:lsdException w:name="List Continue 5" w:semiHidden="1" w:unhideWhenUsed="1"/>
-    <w:lsdException w:name="Message Header" w:semiHidden="1" w:unhideWhenUsed="1"/>
-    <w:lsdException w:name="Subtitle" w:uiPriority="11" w:qFormat="1"/>
-    <w:lsdException w:name="Salutation" w:semiHidden="1" w:unhideWhenUsed="1"/>
-    <w:lsdException w:name="Date" w:semiHidden="1" w:unhideWhenUsed="1"/>
-    <w:lsdException w:name="Body Text First Indent" w:semiHidden="1" w:unhideWhenUsed="1"/>
-    <w:lsdException w:name="Body Text First Indent 2" w:semiHidden="1" w:unhideWhenUsed="1"/>
-    <w:lsdException w:name="Note Heading" w:semiHidden="1" w:unhideWhenUsed="1"/>
-    <w:lsdException w:name="Body Text 2" w:semiHidden="1" w:unhideWhenUsed="1"/>
-    <w:lsdException w:name="Body Text 3" w:semiHidden="1" w:unhideWhenUsed="1"/>
-    <w:lsdException w:name="Body Text Indent 2" w:semiHidden="1" w:unhideWhenUsed="1"/>
-    <w:lsdException w:name="Body Text Indent 3" w:semiHidden="1" w:unhideWhenUsed="1"/>
-    <w:lsdException w:name="Block Text" w:semiHidden="1" w:unhideWhenUsed="1"/>
-    <w:lsdException w:name="Hyperlink" w:semiHidden="1" w:unhideWhenUsed="1"/>
-    <w:lsdException w:name="FollowedHyperlink" w:semiHidden="1" w:unhideWhenUsed="1"/>
-    <w:lsdException w:name="Strong" w:uiPriority="22" w:qFormat="1"/>
-    <w:lsdException w:name="Emphasis" w:uiPriority="20" w:qFormat="1"/>
-    <w:lsdException w:name="Document Map" w:semiHidden="1" w:unhideWhenUsed="1"/>
-    <w:lsdException w:name="Plain Text" w:semiHidden="1" w:unhideWhenUsed="1"/>
-    <w:lsdException w:name="E-mail Signature" w:semiHidden="1" w:unhideWhenUsed="1"/>
-    <w:lsdException w:name="HTML Top of Form" w:semiHidden="1" w:unhideWhenUsed="1"/>
-    <w:lsdException w:name="HTML Bottom of Form" w:semiHidden="1" w:unhideWhenUsed="1"/>
-    <w:lsdException w:name="Normal (Web)" w:semiHidden="1" w:unhideWhenUsed="1"/>
-    <w:lsdException w:name="HTML Acronym" w:semiHidden="1" w:unhideWhenUsed="1"/>
-    <w:lsdException w:name="HTML Address" w:semiHidden="1" w:unhideWhenUsed="1"/>
-    <w:lsdException w:name="HTML Cite" w:semiHidden="1" w:unhideWhenUsed="1"/>
-    <w:lsdException w:name="HTML Code" w:semiHidden="1" w:unhideWhenUsed="1"/>
-    <w:lsdException w:name="HTML Definition" w:semiHidden="1" w:unhideWhenUsed="1"/>
-    <w:lsdException w:name="HTML Keyboard" w:semiHidden="1" w:unhideWhenUsed="1"/>
-    <w:lsdException w:name="HTML Preformatted" w:semiHidden="1" w:unhideWhenUsed="1"/>
-    <w:lsdException w:name="HTML Sample" w:semiHidden="1" w:unhideWhenUsed="1"/>
-    <w:lsdException w:name="HTML Typewriter" w:semiHidden="1" w:unhideWhenUsed="1"/>
-    <w:lsdException w:name="HTML Variable" w:semiHidden="1" w:unhideWhenUsed="1"/>
-    <w:lsdException w:name="Normal Table" w:semiHidden="1" w:unhideWhenUsed="1"/>
-    <w:lsdException w:name="annotation subject" w:semiHidden="1" w:unhideWhenUsed="1"/>
-    <w:lsdException w:name="No List" w:semiHidden="1" w:unhideWhenUsed="1"/>
-    <w:lsdException w:name="Outline List 1" w:semiHidden="1" w:unhideWhenUsed="1"/>
-    <w:lsdException w:name="Outline List 2" w:semiHidden="1" w:unhideWhenUsed="1"/>
-    <w:lsdException w:name="Outline List 3" w:semiHidden="1" w:unhideWhenUsed="1"/>
-    <w:lsdException w:name="Table Simple 1" w:semiHidden="1" w:unhideWhenUsed="1"/>
-    <w:lsdException w:name="Table Simple 2" w:semiHidden="1" w:unhideWhenUsed="1"/>
-    <w:lsdException w:name="Table Simple 3" w:semiHidden="1" w:unhideWhenUsed="1"/>
-    <w:lsdException w:name="Table Classic 1" w:semiHidden="1" w:unhideWhenUsed="1"/>
-    <w:lsdException w:name="Table Classic 2" w:semiHidden="1" w:unhideWhenUsed="1"/>
-    <w:lsdException w:name="Table Classic 3" w:semiHidden="1" w:unhideWhenUsed="1"/>
-    <w:lsdException w:name="Table Classic 4" w:semiHidden="1" w:unhideWhenUsed="1"/>
-    <w:lsdException w:name="Table Colorful 1" w:semiHidden="1" w:unhideWhenUsed="1"/>
-    <w:lsdException w:name="Table Colorful 2" w:semiHidden="1" w:unhideWhenUsed="1"/>
-    <w:lsdException w:name="Table Colorful 3" w:semiHidden="1" w:unhideWhenUsed="1"/>
-    <w:lsdException w:name="Table Columns 1" w:semiHidden="1" w:unhideWhenUsed="1"/>
-    <w:lsdException w:name="Table Columns 2" w:semiHidden="1" w:unhideWhenUsed="1"/>
-    <w:lsdException w:name="Table Columns 3" w:semiHidden="1" w:unhideWhenUsed="1"/>
-    <w:lsdException w:name="Table Columns 4" w:semiHidden="1" w:unhideWhenUsed="1"/>
-    <w:lsdException w:name="Table Columns 5" w:semiHidden="1" w:unhideWhenUsed="1"/>
-    <w:lsdException w:name="Table Grid 1" w:semiHidden="1" w:unhideWhenUsed="1"/>
-    <w:lsdException w:name="Table Grid 2" w:semiHidden="1" w:unhideWhenUsed="1"/>
-    <w:lsdException w:name="Table Grid 3" w:semiHidden="1" w:unhideWhenUsed="1"/>
-    <w:lsdException w:name="Table Grid 4" w:semiHidden="1" w:unhideWhenUsed="1"/>
-    <w:lsdException w:name="Table Grid 5" w:semiHidden="1" w:unhideWhenUsed="1"/>
-    <w:lsdException w:name="Table Grid 6" w:semiHidden="1" w:unhideWhenUsed="1"/>
-    <w:lsdException w:name="Table Grid 7" w:semiHidden="1" w:unhideWhenUsed="1"/>
-    <w:lsdException w:name="Table Grid 8" w:semiHidden="1" w:unhideWhenUsed="1"/>
-    <w:lsdException w:name="Table List 1" w:semiHidden="1" w:unhideWhenUsed="1"/>
-    <w:lsdException w:name="Table List 2" w:semiHidden="1" w:unhideWhenUsed="1"/>
-    <w:lsdException w:name="Table List 3" w:semiHidden="1" w:unhideWhenUsed="1"/>
-    <w:lsdException w:name="Table List 4" w:semiHidden="1" w:unhideWhenUsed="1"/>
-    <w:lsdException w:name="Table List 5" w:semiHidden="1" w:unhideWhenUsed="1"/>
-    <w:lsdException w:name="Table List 6" w:semiHidden="1" w:unhideWhenUsed="1"/>
-    <w:lsdException w:name="Table List 7" w:semiHidden="1" w:unhideWhenUsed="1"/>
-    <w:lsdException w:name="Table List 8" w:semiHidden="1" w:unhideWhenUsed="1"/>
-    <w:lsdException w:name="Table 3D effects 1" w:semiHidden="1" w:unhideWhenUsed="1"/>
-    <w:lsdException w:name="Table 3D effects 2" w:semiHidden="1" w:unhideWhenUsed="1"/>
-    <w:lsdException w:name="Table 3D effects 3" w:semiHidden="1" w:unhideWhenUsed="1"/>
-    <w:lsdException w:name="Table Contemporary" w:semiHidden="1" w:unhideWhenUsed="1"/>
-    <w:lsdException w:name="Table Elegant" w:semiHidden="1" w:unhideWhenUsed="1"/>
-    <w:lsdException w:name="Table Professional" w:semiHidden="1" w:unhideWhenUsed="1"/>
-    <w:lsdException w:name="Table Subtle 1" w:semiHidden="1" w:unhideWhenUsed="1"/>
-    <w:lsdException w:name="Table Subtle 2" w:semiHidden="1" w:unhideWhenUsed="1"/>
-    <w:lsdException w:name="Table Web 1" w:semiHidden="1" w:unhideWhenUsed="1"/>
-    <w:lsdException w:name="Table Web 2" w:semiHidden="1" w:unhideWhenUsed="1"/>
-    <w:lsdException w:name="Table Web 3" w:semiHidden="1" w:unhideWhenUsed="1"/>
-    <w:lsdException w:name="Balloon Text" w:semiHidden="1" w:unhideWhenUsed="1"/>
-    <w:lsdException w:name="Table Grid" w:uiPriority="39"/>
-    <w:lsdException w:name="Table Theme" w:semiHidden="1" w:unhideWhenUsed="1"/>
-    <w:lsdException w:name="Placeholder Text" w:semiHidden="1"/>
-    <w:lsdException w:name="No Spacing" w:uiPriority="1" w:qFormat="1"/>
-    <w:lsdException w:name="Light Shading" w:uiPriority="60"/>
-    <w:lsdException w:name="Light List" w:uiPriority="61"/>
-    <w:lsdException w:name="Light Grid" w:uiPriority="62"/>
-    <w:lsdException w:name="Medium Shading 1" w:uiPriority="63"/>
-    <w:lsdException w:name="Medium Shading 2" w:uiPriority="64"/>
-    <w:lsdException w:name="Medium List 1" w:uiPriority="65"/>
-    <w:lsdException w:name="Medium List 2" w:uiPriority="66"/>
-    <w:lsdException w:name="Medium Grid 1" w:uiPriority="67"/>
-    <w:lsdException w:name="Medium Grid 2" w:uiPriority="68"/>
-    <w:lsdException w:name="Medium Grid 3" w:uiPriority="69"/>
-    <w:lsdException w:name="Dark List" w:uiPriority="70"/>
-    <w:lsdException w:name="Colorful Shading" w:uiPriority="71"/>
-    <w:lsdException w:name="Colorful List" w:uiPriority="72"/>
-    <w:lsdException w:name="Colorful Grid" w:uiPriority="73"/>
-    <w:lsdException w:name="Light Shading Accent 1" w:uiPriority="60"/>
-    <w:lsdException w:name="Light List Accent 1" w:uiPriority="61"/>
-    <w:lsdException w:name="Light Grid Accent 1" w:uiPriority="62"/>
-    <w:lsdException w:name="Medium Shading 1 Accent 1" w:uiPriority="63"/>
-    <w:lsdException w:name="Medium Shading 2 Accent 1" w:uiPriority="64"/>
-    <w:lsdException w:name="Medium List 1 Accent 1" w:uiPriority="65"/>
-    <w:lsdException w:name="Revision" w:semiHidden="1"/>
-    <w:lsdException w:name="List Paragraph" w:uiPriority="34" w:qFormat="1"/>
-    <w:lsdException w:name="Quote" w:uiPriority="29" w:qFormat="1"/>
-    <w:lsdException w:name="Intense Quote" w:uiPriority="30" w:qFormat="1"/>
-    <w:lsdException w:name="Medium List 2 Accent 1" w:uiPriority="66"/>
-    <w:lsdException w:name="Medium Grid 1 Accent 1" w:uiPriority="67"/>
-    <w:lsdException w:name="Medium Grid 2 Accent 1" w:uiPriority="68"/>
-    <w:lsdException w:name="Medium Grid 3 Accent 1" w:uiPriority="69"/>
-    <w:lsdException w:name="Dark List Accent 1" w:uiPriority="70"/>
-    <w:lsdException w:name="Colorful Shading Accent 1" w:uiPriority="71"/>
-    <w:lsdException w:name="Colorful List Accent 1" w:uiPriority="72"/>
-    <w:lsdException w:name="Colorful Grid Accent 1" w:uiPriority="73"/>
-    <w:lsdException w:name="Light Shading Accent 2" w:uiPriority="60"/>
-    <w:lsdException w:name="Light List Accent 2" w:uiPriority="61"/>
-    <w:lsdException w:name="Light Grid Accent 2" w:uiPriority="62"/>
-    <w:lsdException w:name="Medium Shading 1 Accent 2" w:uiPriority="63"/>
-    <w:lsdException w:name="Medium Shading 2 Accent 2" w:uiPriority="64"/>
-    <w:lsdException w:name="Medium List 1 Accent 2" w:uiPriority="65"/>
-    <w:lsdException w:name="Medium List 2 Accent 2" w:uiPriority="66"/>
-    <w:lsdException w:name="Medium Grid 1 Accent 2" w:uiPriority="67"/>
-    <w:lsdException w:name="Medium Grid 2 Accent 2" w:uiPriority="68"/>
-    <w:lsdException w:name="Medium Grid 3 Accent 2" w:uiPriority="69"/>
-    <w:lsdException w:name="Dark List Accent 2" w:uiPriority="70"/>
-    <w:lsdException w:name="Colorful Shading Accent 2" w:uiPriority="71"/>
-    <w:lsdException w:name="Colorful List Accent 2" w:uiPriority="72"/>
-    <w:lsdException w:name="Colorful Grid Accent 2" w:uiPriority="73"/>
-    <w:lsdException w:name="Light Shading Accent 3" w:uiPriority="60"/>
-    <w:lsdException w:name="Light List Accent 3" w:uiPriority="61"/>
-    <w:lsdException w:name="Light Grid Accent 3" w:uiPriority="62"/>
-    <w:lsdException w:name="Medium Shading 1 Accent 3" w:uiPriority="63"/>
-    <w:lsdException w:name="Medium Shading 2 Accent 3" w:uiPriority="64"/>
-    <w:lsdException w:name="Medium List 1 Accent 3" w:uiPriority="65"/>
-    <w:lsdException w:name="Medium List 2 Accent 3" w:uiPriority="66"/>
-    <w:lsdException w:name="Medium Grid 1 Accent 3" w:uiPriority="67"/>
-    <w:lsdException w:name="Medium Grid 2 Accent 3" w:uiPriority="68"/>
-    <w:lsdException w:name="Medium Grid 3 Accent 3" w:uiPriority="69"/>
-    <w:lsdException w:name="Dark List Accent 3" w:uiPriority="70"/>
-    <w:lsdException w:name="Colorful Shading Accent 3" w:uiPriority="71"/>
-    <w:lsdException w:name="Colorful List Accent 3" w:uiPriority="72"/>
-    <w:lsdException w:name="Colorful Grid Accent 3" w:uiPriority="73"/>
-    <w:lsdException w:name="Light Shading Accent 4" w:uiPriority="60"/>
-    <w:lsdException w:name="Light List Accent 4" w:uiPriority="61"/>
-    <w:lsdException w:name="Light Grid Accent 4" w:uiPriority="62"/>
-    <w:lsdException w:name="Medium Shading 1 Accent 4" w:uiPriority="63"/>
-    <w:lsdException w:name="Medium Shading 2 Accent 4" w:uiPriority="64"/>
-    <w:lsdException w:name="Medium List 1 Accent 4" w:uiPriority="65"/>
-    <w:lsdException w:name="Medium List 2 Accent 4" w:uiPriority="66"/>
-    <w:lsdException w:name="Medium Grid 1 Accent 4" w:uiPriority="67"/>
-    <w:lsdException w:name="Medium Grid 2 Accent 4" w:uiPriority="68"/>
-    <w:lsdException w:name="Medium Grid 3 Accent 4" w:uiPriority="69"/>
-    <w:lsdException w:name="Dark List Accent 4" w:uiPriority="70"/>
-    <w:lsdException w:name="Colorful Shading Accent 4" w:uiPriority="71"/>
-    <w:lsdException w:name="Colorful List Accent 4" w:uiPriority="72"/>
-    <w:lsdException w:name="Colorful Grid Accent 4" w:uiPriority="73"/>
-    <w:lsdException w:name="Light Shading Accent 5" w:uiPriority="60"/>
-    <w:lsdException w:name="Light List Accent 5" w:uiPriority="61"/>
-    <w:lsdException w:name="Light Grid Accent 5" w:uiPriority="62"/>
-    <w:lsdException w:name="Medium Shading 1 Accent 5" w:uiPriority="63"/>
-    <w:lsdException w:name="Medium Shading 2 Accent 5" w:uiPriority="64"/>
-    <w:lsdException w:name="Medium List 1 Accent 5" w:uiPriority="65"/>
-    <w:lsdException w:name="Medium List 2 Accent 5" w:uiPriority="66"/>
-    <w:lsdException w:name="Medium Grid 1 Accent 5" w:uiPriority="67"/>
-    <w:lsdException w:name="Medium Grid 2 Accent 5" w:uiPriority="68"/>
-    <w:lsdException w:name="Medium Grid 3 Accent 5" w:uiPriority="69"/>
-    <w:lsdException w:name="Dark List Accent 5" w:uiPriority="70"/>
-    <w:lsdException w:name="Colorful Shading Accent 5" w:uiPriority="71"/>
-    <w:lsdException w:name="Colorful List Accent 5" w:uiPriority="72"/>
-    <w:lsdException w:name="Colorful Grid Accent 5" w:uiPriority="73"/>
-    <w:lsdException w:name="Light Shading Accent 6" w:uiPriority="60"/>
-    <w:lsdException w:name="Light List Accent 6" w:uiPriority="61"/>
-    <w:lsdException w:name="Light Grid Accent 6" w:uiPriority="62"/>
-    <w:lsdException w:name="Medium Shading 1 Accent 6" w:uiPriority="63"/>
-    <w:lsdException w:name="Medium Shading 2 Accent 6" w:uiPriority="64"/>
-    <w:lsdException w:name="Medium List 1 Accent 6" w:uiPriority="65"/>
-    <w:lsdException w:name="Medium List 2 Accent 6" w:uiPriority="66"/>
-    <w:lsdException w:name="Medium Grid 1 Accent 6" w:uiPriority="67"/>
-    <w:lsdException w:name="Medium Grid 2 Accent 6" w:uiPriority="68"/>
-    <w:lsdException w:name="Medium Grid 3 Accent 6" w:uiPriority="69"/>
-    <w:lsdException w:name="Dark List Accent 6" w:uiPriority="70"/>
-    <w:lsdException w:name="Colorful Shading Accent 6" w:uiPriority="71"/>
-    <w:lsdException w:name="Colorful List Accent 6" w:uiPriority="72"/>
-    <w:lsdException w:name="Colorful Grid Accent 6" w:uiPriority="73"/>
-    <w:lsdException w:name="Subtle Emphasis" w:uiPriority="19" w:qFormat="1"/>
-    <w:lsdException w:name="Intense Emphasis" w:uiPriority="21" w:qFormat="1"/>
-    <w:lsdException w:name="Subtle Reference" w:uiPriority="31" w:qFormat="1"/>
-    <w:lsdException w:name="Intense Reference" w:uiPriority="32" w:qFormat="1"/>
-    <w:lsdException w:name="Book Title" w:uiPriority="33" w:qFormat="1"/>
-    <w:lsdException w:name="Bibliography" w:semiHidden="1" w:uiPriority="37" w:unhideWhenUsed="1"/>
-    <w:lsdException w:name="TOC Heading" w:semiHidden="1" w:uiPriority="39" w:unhideWhenUsed="1" w:qFormat="1"/>
-    <w:lsdException w:name="Plain Table 1" w:uiPriority="41"/>
-    <w:lsdException w:name="Plain Table 2" w:uiPriority="42"/>
-    <w:lsdException w:name="Plain Table 3" w:uiPriority="43"/>
-    <w:lsdException w:name="Plain Table 4" w:uiPriority="44"/>
-    <w:lsdException w:name="Plain Table 5" w:uiPriority="45"/>
-    <w:lsdException w:name="Grid Table Light" w:uiPriority="40"/>
-    <w:lsdException w:name="Grid Table 1 Light" w:uiPriority="46"/>
-    <w:lsdException w:name="Grid Table 2" w:uiPriority="47"/>
-    <w:lsdException w:name="Grid Table 3" w:uiPriority="48"/>
-    <w:lsdException w:name="Grid Table 4" w:uiPriority="49"/>
-    <w:lsdException w:name="Grid Table 5 Dark" w:uiPriority="50"/>
-    <w:lsdException w:name="Grid Table 6 Colorful" w:uiPriority="51"/>
-    <w:lsdException w:name="Grid Table 7 Colorful" w:uiPriority="52"/>
-    <w:lsdException w:name="Grid Table 1 Light Accent 1" w:uiPriority="46"/>
-    <w:lsdException w:name="Grid Table 2 Accent 1" w:uiPriority="47"/>
-    <w:lsdException w:name="Grid Table 3 Accent 1" w:uiPriority="48"/>
-    <w:lsdException w:name="Grid Table 4 Accent 1" w:uiPriority="49"/>
-    <w:lsdException w:name="Grid Table 5 Dark Accent 1" w:uiPriority="50"/>
-    <w:lsdException w:name="Grid Table 6 Colorful Accent 1" w:uiPriority="51"/>
-    <w:lsdException w:name="Grid Table 7 Colorful Accent 1" w:uiPriority="52"/>
-    <w:lsdException w:name="Grid Table 1 Light Accent 2" w:uiPriority="46"/>
-    <w:lsdException w:name="Grid Table 2 Accent 2" w:uiPriority="47"/>
-    <w:lsdException w:name="Grid Table 3 Accent 2" w:uiPriority="48"/>
-    <w:lsdException w:name="Grid Table 4 Accent 2" w:uiPriority="49"/>
-    <w:lsdException w:name="Grid Table 5 Dark Accent 2" w:uiPriority="50"/>
-    <w:lsdException w:name="Grid Table 6 Colorful Accent 2" w:uiPriority="51"/>
-    <w:lsdException w:name="Grid Table 7 Colorful Accent 2" w:uiPriority="52"/>
-    <w:lsdException w:name="Grid Table 1 Light Accent 3" w:uiPriority="46"/>
-    <w:lsdException w:name="Grid Table 2 Accent 3" w:uiPriority="47"/>
-    <w:lsdException w:name="Grid Table 3 Accent 3" w:uiPriority="48"/>
-    <w:lsdException w:name="Grid Table 4 Accent 3" w:uiPriority="49"/>
-    <w:lsdException w:name="Grid Table 5 Dark Accent 3" w:uiPriority="50"/>
-    <w:lsdException w:name="Grid Table 6 Colorful Accent 3" w:uiPriority="51"/>
-    <w:lsdException w:name="Grid Table 7 Colorful Accent 3" w:uiPriority="52"/>
-    <w:lsdException w:name="Grid Table 1 Light Accent 4" w:uiPriority="46"/>
-    <w:lsdException w:name="Grid Table 2 Accent 4" w:uiPriority="47"/>
-    <w:lsdException w:name="Grid Table 3 Accent 4" w:uiPriority="48"/>
-    <w:lsdException w:name="Grid Table 4 Accent 4" w:uiPriority="49"/>
-    <w:lsdException w:name="Grid Table 5 Dark Accent 4" w:uiPriority="50"/>
-    <w:lsdException w:name="Grid Table 6 Colorful Accent 4" w:uiPriority="51"/>
-    <w:lsdException w:name="Grid Table 7 Colorful Accent 4" w:uiPriority="52"/>
-    <w:lsdException w:name="Grid Table 1 Light Accent 5" w:uiPriority="46"/>
-    <w:lsdException w:name="Grid Table 2 Accent 5" w:uiPriority="47"/>
-    <w:lsdException w:name="Grid Table 3 Accent 5" w:uiPriority="48"/>
-    <w:lsdException w:name="Grid Table 4 Accent 5" w:uiPriority="49"/>
-    <w:lsdException w:name="Grid Table 5 Dark Accent 5" w:uiPriority="50"/>
-    <w:lsdException w:name="Grid Table 6 Colorful Accent 5" w:uiPriority="51"/>
-    <w:lsdException w:name="Grid Table 7 Colorful Accent 5" w:uiPriority="52"/>
-    <w:lsdException w:name="Grid Table 1 Light Accent 6" w:uiPriority="46"/>
-    <w:lsdException w:name="Grid Table 2 Accent 6" w:uiPriority="47"/>
-    <w:lsdException w:name="Grid Table 3 Accent 6" w:uiPriority="48"/>
-    <w:lsdException w:name="Grid Table 4 Accent 6" w:uiPriority="49"/>
-    <w:lsdException w:name="Grid Table 5 Dark Accent 6" w:uiPriority="50"/>
-    <w:lsdException w:name="Grid Table 6 Colorful Accent 6" w:uiPriority="51"/>
-    <w:lsdException w:name="Grid Table 7 Colorful Accent 6" w:uiPriority="52"/>
-    <w:lsdException w:name="List Table 1 Light" w:uiPriority="46"/>
-    <w:lsdException w:name="List Table 2" w:uiPriority="47"/>
-    <w:lsdException w:name="List Table 3" w:uiPriority="48"/>
-    <w:lsdException w:name="List Table 4" w:uiPriority="49"/>
-    <w:lsdException w:name="List Table 5 Dark" w:uiPriority="50"/>
-    <w:lsdException w:name="List Table 6 Colorful" w:uiPriority="51"/>
-    <w:lsdException w:name="List Table 7 Colorful" w:uiPriority="52"/>
-    <w:lsdException w:name="List Table 1 Light Accent 1" w:uiPriority="46"/>
-    <w:lsdException w:name="List Table 2 Accent 1" w:uiPriority="47"/>
-    <w:lsdException w:name="List Table 3 Accent 1" w:uiPriority="48"/>
-    <w:lsdException w:name="List Table 4 Accent 1" w:uiPriority="49"/>
-    <w:lsdException w:name="List Table 5 Dark Accent 1" w:uiPriority="50"/>
-    <w:lsdException w:name="List Table 6 Colorful Accent 1" w:uiPriority="51"/>
-    <w:lsdException w:name="List Table 7 Colorful Accent 1" w:uiPriority="52"/>
-    <w:lsdException w:name="List Table 1 Light Accent 2" w:uiPriority="46"/>
-    <w:lsdException w:name="List Table 2 Accent 2" w:uiPriority="47"/>
-    <w:lsdException w:name="List Table 3 Accent 2" w:uiPriority="48"/>
-    <w:lsdException w:name="List Table 4 Accent 2" w:uiPriority="49"/>
-    <w:lsdException w:name="List Table 5 Dark Accent 2" w:uiPriority="50"/>
-    <w:lsdException w:name="List Table 6 Colorful Accent 2" w:uiPriority="51"/>
-    <w:lsdException w:name="List Table 7 Colorful Accent 2" w:uiPriority="52"/>
-    <w:lsdException w:name="List Table 1 Light Accent 3" w:uiPriority="46"/>
-    <w:lsdException w:name="List Table 2 Accent 3" w:uiPriority="47"/>
-    <w:lsdException w:name="List Table 3 Accent 3" w:uiPriority="48"/>
-    <w:lsdException w:name="List Table 4 Accent 3" w:uiPriority="49"/>
-    <w:lsdException w:name="List Table 5 Dark Accent 3" w:uiPriority="50"/>
-    <w:lsdException w:name="List Table 6 Colorful Accent 3" w:uiPriority="51"/>
-    <w:lsdException w:name="List Table 7 Colorful Accent 3" w:uiPriority="52"/>
-    <w:lsdException w:name="List Table 1 Light Accent 4" w:uiPriority="46"/>
-    <w:lsdException w:name="List Table 2 Accent 4" w:uiPriority="47"/>
-    <w:lsdException w:name="List Table 3 Accent 4" w:uiPriority="48"/>
-    <w:lsdException w:name="List Table 4 Accent 4" w:uiPriority="49"/>
-    <w:lsdException w:name="List Table 5 Dark Accent 4" w:uiPriority="50"/>
-    <w:lsdException w:name="List Table 6 Colorful Accent 4" w:uiPriority="51"/>
-    <w:lsdException w:name="List Table 7 Colorful Accent 4" w:uiPriority="52"/>
-    <w:lsdException w:name="List Table 1 Light Accent 5" w:uiPriority="46"/>
-    <w:lsdException w:name="List Table 2 Accent 5" w:uiPriority="47"/>
-    <w:lsdException w:name="List Table 3 Accent 5" w:uiPriority="48"/>
-    <w:lsdException w:name="List Table 4 Accent 5" w:uiPriority="49"/>
-    <w:lsdException w:name="List Table 5 Dark Accent 5" w:uiPriority="50"/>
-    <w:lsdException w:name="List Table 6 Colorful Accent 5" w:uiPriority="51"/>
-    <w:lsdException w:name="List Table 7 Colorful Accent 5" w:uiPriority="52"/>
-    <w:lsdException w:name="List Table 1 Light Accent 6" w:uiPriority="46"/>
-    <w:lsdException w:name="List Table 2 Accent 6" w:uiPriority="47"/>
-    <w:lsdException w:name="List Table 3 Accent 6" w:uiPriority="48"/>
-    <w:lsdException w:name="List Table 4 Accent 6" w:uiPriority="49"/>
-    <w:lsdException w:name="List Table 5 Dark Accent 6" w:uiPriority="50"/>
-    <w:lsdException w:name="List Table 6 Colorful Accent 6" w:uiPriority="51"/>
-    <w:lsdException w:name="List Table 7 Colorful Accent 6" w:uiPriority="52"/>
-    <w:lsdException w:name="Mention" w:semiHidden="1" w:unhideWhenUsed="1"/>
-    <w:lsdException w:name="Smart Hyperlink" w:semiHidden="1" w:unhideWhenUsed="1"/>
-    <w:lsdException w:name="Hashtag" w:semiHidden="1" w:unhideWhenUsed="1"/>
-    <w:lsdException w:name="Unresolved Mention" w:semiHidden="1" w:unhideWhenUsed="1"/>
+  <w:latentStyles w:defLockedState="0" w:defUIPriority="99" w:defSemiHidden="1" w:defUnhideWhenUsed="1" w:defQFormat="0" w:count="267">
+    <w:lsdException w:name="Normal" w:semiHidden="0" w:uiPriority="0" w:unhideWhenUsed="0" w:qFormat="1"/>
+    <w:lsdException w:name="heading 1" w:semiHidden="0" w:uiPriority="9" w:unhideWhenUsed="0" w:qFormat="1"/>
+    <w:lsdException w:name="heading 2" w:uiPriority="9" w:qFormat="1"/>
+    <w:lsdException w:name="heading 3" w:uiPriority="9" w:qFormat="1"/>
+    <w:lsdException w:name="heading 4" w:uiPriority="9" w:qFormat="1"/>
+    <w:lsdException w:name="heading 5" w:uiPriority="9" w:qFormat="1"/>
+    <w:lsdException w:name="heading 6" w:uiPriority="9" w:qFormat="1"/>
+    <w:lsdException w:name="heading 7" w:uiPriority="9" w:qFormat="1"/>
+    <w:lsdException w:name="heading 8" w:uiPriority="9" w:qFormat="1"/>
+    <w:lsdException w:name="heading 9" w:uiPriority="9" w:qFormat="1"/>
+    <w:lsdException w:name="toc 1" w:uiPriority="39"/>
+    <w:lsdException w:name="toc 2" w:uiPriority="39"/>
+    <w:lsdException w:name="toc 3" w:uiPriority="39"/>
+    <w:lsdException w:name="toc 4" w:uiPriority="39"/>
+    <w:lsdException w:name="toc 5" w:uiPriority="39"/>
+    <w:lsdException w:name="toc 6" w:uiPriority="39"/>
+    <w:lsdException w:name="toc 7" w:uiPriority="39"/>
+    <w:lsdException w:name="toc 8" w:uiPriority="39"/>
+    <w:lsdException w:name="toc 9" w:uiPriority="39"/>
+    <w:lsdException w:name="caption" w:uiPriority="35" w:qFormat="1"/>
+    <w:lsdException w:name="Title" w:semiHidden="0" w:uiPriority="10" w:unhideWhenUsed="0" w:qFormat="1"/>
+    <w:lsdException w:name="Default Paragraph Font" w:uiPriority="1"/>
+    <w:lsdException w:name="Subtitle" w:semiHidden="0" w:uiPriority="11" w:unhideWhenUsed="0" w:qFormat="1"/>
+    <w:lsdException w:name="Strong" w:semiHidden="0" w:uiPriority="22" w:unhideWhenUsed="0" w:qFormat="1"/>
+    <w:lsdException w:name="Emphasis" w:semiHidden="0" w:uiPriority="20" w:unhideWhenUsed="0" w:qFormat="1"/>
+    <w:lsdException w:name="Table Grid" w:semiHidden="0" w:uiPriority="39" w:unhideWhenUsed="0"/>
+    <w:lsdException w:name="Placeholder Text" w:unhideWhenUsed="0"/>
+    <w:lsdException w:name="No Spacing" w:semiHidden="0" w:uiPriority="1" w:unhideWhenUsed="0" w:qFormat="1"/>
+    <w:lsdException w:name="Light Shading" w:semiHidden="0" w:uiPriority="60" w:unhideWhenUsed="0"/>
+    <w:lsdException w:name="Light List" w:semiHidden="0" w:uiPriority="61" w:unhideWhenUsed="0"/>
+    <w:lsdException w:name="Light Grid" w:semiHidden="0" w:uiPriority="62" w:unhideWhenUsed="0"/>
+    <w:lsdException w:name="Medium Shading 1" w:semiHidden="0" w:uiPriority="63" w:unhideWhenUsed="0"/>
+    <w:lsdException w:name="Medium Shading 2" w:semiHidden="0" w:uiPriority="64" w:unhideWhenUsed="0"/>
+    <w:lsdException w:name="Medium List 1" w:semiHidden="0" w:uiPriority="65" w:unhideWhenUsed="0"/>
+    <w:lsdException w:name="Medium List 2" w:semiHidden="0" w:uiPriority="66" w:unhideWhenUsed="0"/>
+    <w:lsdException w:name="Medium Grid 1" w:semiHidden="0" w:uiPriority="67" w:unhideWhenUsed="0"/>
+    <w:lsdException w:name="Medium Grid 2" w:semiHidden="0" w:uiPriority="68" w:unhideWhenUsed="0"/>
+    <w:lsdException w:name="Medium Grid 3" w:semiHidden="0" w:uiPriority="69" w:unhideWhenUsed="0"/>
+    <w:lsdException w:name="Dark List" w:semiHidden="0" w:uiPriority="70" w:unhideWhenUsed="0"/>
+    <w:lsdException w:name="Colorful Shading" w:semiHidden="0" w:uiPriority="71" w:unhideWhenUsed="0"/>
+    <w:lsdException w:name="Colorful List" w:semiHidden="0" w:uiPriority="72" w:unhideWhenUsed="0"/>
+    <w:lsdException w:name="Colorful Grid" w:semiHidden="0" w:uiPriority="73" w:unhideWhenUsed="0"/>
+    <w:lsdException w:name="Light Shading Accent 1" w:semiHidden="0" w:uiPriority="60" w:unhideWhenUsed="0"/>
+    <w:lsdException w:name="Light List Accent 1" w:semiHidden="0" w:uiPriority="61" w:unhideWhenUsed="0"/>
+    <w:lsdException w:name="Light Grid Accent 1" w:semiHidden="0" w:uiPriority="62" w:unhideWhenUsed="0"/>
+    <w:lsdException w:name="Medium Shading 1 Accent 1" w:semiHidden="0" w:uiPriority="63" w:unhideWhenUsed="0"/>
+    <w:lsdException w:name="Medium Shading 2 Accent 1" w:semiHidden="0" w:uiPriority="64" w:unhideWhenUsed="0"/>
+    <w:lsdException w:name="Medium List 1 Accent 1" w:semiHidden="0" w:uiPriority="65" w:unhideWhenUsed="0"/>
+    <w:lsdException w:name="Revision" w:unhideWhenUsed="0"/>
+    <w:lsdException w:name="List Paragraph" w:semiHidden="0" w:uiPriority="34" w:unhideWhenUsed="0" w:qFormat="1"/>
+    <w:lsdException w:name="Quote" w:semiHidden="0" w:uiPriority="29" w:unhideWhenUsed="0" w:qFormat="1"/>
+    <w:lsdException w:name="Intense Quote" w:semiHidden="0" w:uiPriority="30" w:unhideWhenUsed="0" w:qFormat="1"/>
+    <w:lsdException w:name="Medium List 2 Accent 1" w:semiHidden="0" w:uiPriority="66" w:unhideWhenUsed="0"/>
+    <w:lsdException w:name="Medium Grid 1 Accent 1" w:semiHidden="0" w:uiPriority="67" w:unhideWhenUsed="0"/>
+    <w:lsdException w:name="Medium Grid 2 Accent 1" w:semiHidden="0" w:uiPriority="68" w:unhideWhenUsed="0"/>
+    <w:lsdException w:name="Medium Grid 3 Accent 1" w:semiHidden="0" w:uiPriority="69" w:unhideWhenUsed="0"/>
+    <w:lsdException w:name="Dark List Accent 1" w:semiHidden="0" w:uiPriority="70" w:unhideWhenUsed="0"/>
+    <w:lsdException w:name="Colorful Shading Accent 1" w:semiHidden="0" w:uiPriority="71" w:unhideWhenUsed="0"/>
+    <w:lsdException w:name="Colorful List Accent 1" w:semiHidden="0" w:uiPriority="72" w:unhideWhenUsed="0"/>
+    <w:lsdException w:name="Colorful Grid Accent 1" w:semiHidden="0" w:uiPriority="73" w:unhideWhenUsed="0"/>
+    <w:lsdException w:name="Light Shading Accent 2" w:semiHidden="0" w:uiPriority="60" w:unhideWhenUsed="0"/>
+    <w:lsdException w:name="Light List Accent 2" w:semiHidden="0" w:uiPriority="61" w:unhideWhenUsed="0"/>
+    <w:lsdException w:name="Light Grid Accent 2" w:semiHidden="0" w:uiPriority="62" w:unhideWhenUsed="0"/>
+    <w:lsdException w:name="Medium Shading 1 Accent 2" w:semiHidden="0" w:uiPriority="63" w:unhideWhenUsed="0"/>
+    <w:lsdException w:name="Medium Shading 2 Accent 2" w:semiHidden="0" w:uiPriority="64" w:unhideWhenUsed="0"/>
+    <w:lsdException w:name="Medium List 1 Accent 2" w:semiHidden="0" w:uiPriority="65" w:unhideWhenUsed="0"/>
+    <w:lsdException w:name="Medium List 2 Accent 2" w:semiHidden="0" w:uiPriority="66" w:unhideWhenUsed="0"/>
+    <w:lsdException w:name="Medium Grid 1 Accent 2" w:semiHidden="0" w:uiPriority="67" w:unhideWhenUsed="0"/>
+    <w:lsdException w:name="Medium Grid 2 Accent 2" w:semiHidden="0" w:uiPriority="68" w:unhideWhenUsed="0"/>
+    <w:lsdException w:name="Medium Grid 3 Accent 2" w:semiHidden="0" w:uiPriority="69" w:unhideWhenUsed="0"/>
+    <w:lsdException w:name="Dark List Accent 2" w:semiHidden="0" w:uiPriority="70" w:unhideWhenUsed="0"/>
+    <w:lsdException w:name="Colorful Shading Accent 2" w:semiHidden="0" w:uiPriority="71" w:unhideWhenUsed="0"/>
+    <w:lsdException w:name="Colorful List Accent 2" w:semiHidden="0" w:uiPriority="72" w:unhideWhenUsed="0"/>
+    <w:lsdException w:name="Colorful Grid Accent 2" w:semiHidden="0" w:uiPriority="73" w:unhideWhenUsed="0"/>
+    <w:lsdException w:name="Light Shading Accent 3" w:semiHidden="0" w:uiPriority="60" w:unhideWhenUsed="0"/>
+    <w:lsdException w:name="Light List Accent 3" w:semiHidden="0" w:uiPriority="61" w:unhideWhenUsed="0"/>
+    <w:lsdException w:name="Light Grid Accent 3" w:semiHidden="0" w:uiPriority="62" w:unhideWhenUsed="0"/>
+    <w:lsdException w:name="Medium Shading 1 Accent 3" w:semiHidden="0" w:uiPriority="63" w:unhideWhenUsed="0"/>
+    <w:lsdException w:name="Medium Shading 2 Accent 3" w:semiHidden="0" w:uiPriority="64" w:unhideWhenUsed="0"/>
+    <w:lsdException w:name="Medium List 1 Accent 3" w:semiHidden="0" w:uiPriority="65" w:unhideWhenUsed="0"/>
+    <w:lsdException w:name="Medium List 2 Accent 3" w:semiHidden="0" w:uiPriority="66" w:unhideWhenUsed="0"/>
+    <w:lsdException w:name="Medium Grid 1 Accent 3" w:semiHidden="0" w:uiPriority="67" w:unhideWhenUsed="0"/>
+    <w:lsdException w:name="Medium Grid 2 Accent 3" w:semiHidden="0" w:uiPriority="68" w:unhideWhenUsed="0"/>
+    <w:lsdException w:name="Medium Grid 3 Accent 3" w:semiHidden="0" w:uiPriority="69" w:unhideWhenUsed="0"/>
+    <w:lsdException w:name="Dark List Accent 3" w:semiHidden="0" w:uiPriority="70" w:unhideWhenUsed="0"/>
+    <w:lsdException w:name="Colorful Shading Accent 3" w:semiHidden="0" w:uiPriority="71" w:unhideWhenUsed="0"/>
+    <w:lsdException w:name="Colorful List Accent 3" w:semiHidden="0" w:uiPriority="72" w:unhideWhenUsed="0"/>
+    <w:lsdException w:name="Colorful Grid Accent 3" w:semiHidden="0" w:uiPriority="73" w:unhideWhenUsed="0"/>
+    <w:lsdException w:name="Light Shading Accent 4" w:semiHidden="0" w:uiPriority="60" w:unhideWhenUsed="0"/>
+    <w:lsdException w:name="Light List Accent 4" w:semiHidden="0" w:uiPriority="61" w:unhideWhenUsed="0"/>
+    <w:lsdException w:name="Light Grid Accent 4" w:semiHidden="0" w:uiPriority="62" w:unhideWhenUsed="0"/>
+    <w:lsdException w:name="Medium Shading 1 Accent 4" w:semiHidden="0" w:uiPriority="63" w:unhideWhenUsed="0"/>
+    <w:lsdException w:name="Medium Shading 2 Accent 4" w:semiHidden="0" w:uiPriority="64" w:unhideWhenUsed="0"/>
+    <w:lsdException w:name="Medium List 1 Accent 4" w:semiHidden="0" w:uiPriority="65" w:unhideWhenUsed="0"/>
+    <w:lsdException w:name="Medium List 2 Accent 4" w:semiHidden="0" w:uiPriority="66" w:unhideWhenUsed="0"/>
+    <w:lsdException w:name="Medium Grid 1 Accent 4" w:semiHidden="0" w:uiPriority="67" w:unhideWhenUsed="0"/>
+    <w:lsdException w:name="Medium Grid 2 Accent 4" w:semiHidden="0" w:uiPriority="68" w:unhideWhenUsed="0"/>
+    <w:lsdException w:name="Medium Grid 3 Accent 4" w:semiHidden="0" w:uiPriority="69" w:unhideWhenUsed="0"/>
+    <w:lsdException w:name="Dark List Accent 4" w:semiHidden="0" w:uiPriority="70" w:unhideWhenUsed="0"/>
+    <w:lsdException w:name="Colorful Shading Accent 4" w:semiHidden="0" w:uiPriority="71" w:unhideWhenUsed="0"/>
+    <w:lsdException w:name="Colorful List Accent 4" w:semiHidden="0" w:uiPriority="72" w:unhideWhenUsed="0"/>
+    <w:lsdException w:name="Colorful Grid Accent 4" w:semiHidden="0" w:uiPriority="73" w:unhideWhenUsed="0"/>
+    <w:lsdException w:name="Light Shading Accent 5" w:semiHidden="0" w:uiPriority="60" w:unhideWhenUsed="0"/>
+    <w:lsdException w:name="Light List Accent 5" w:semiHidden="0" w:uiPriority="61" w:unhideWhenUsed="0"/>
+    <w:lsdException w:name="Light Grid Accent 5" w:semiHidden="0" w:uiPriority="62" w:unhideWhenUsed="0"/>
+    <w:lsdException w:name="Medium Shading 1 Accent 5" w:semiHidden="0" w:uiPriority="63" w:unhideWhenUsed="0"/>
+    <w:lsdException w:name="Medium Shading 2 Accent 5" w:semiHidden="0" w:uiPriority="64" w:unhideWhenUsed="0"/>
+    <w:lsdException w:name="Medium List 1 Accent 5" w:semiHidden="0" w:uiPriority="65" w:unhideWhenUsed="0"/>
+    <w:lsdException w:name="Medium List 2 Accent 5" w:semiHidden="0" w:uiPriority="66" w:unhideWhenUsed="0"/>
+    <w:lsdException w:name="Medium Grid 1 Accent 5" w:semiHidden="0" w:uiPriority="67" w:unhideWhenUsed="0"/>
+    <w:lsdException w:name="Medium Grid 2 Accent 5" w:semiHidden="0" w:uiPriority="68" w:unhideWhenUsed="0"/>
+    <w:lsdException w:name="Medium Grid 3 Accent 5" w:semiHidden="0" w:uiPriority="69" w:unhideWhenUsed="0"/>
+    <w:lsdException w:name="Dark List Accent 5" w:semiHidden="0" w:uiPriority="70" w:unhideWhenUsed="0"/>
+    <w:lsdException w:name="Colorful Shading Accent 5" w:semiHidden="0" w:uiPriority="71" w:unhideWhenUsed="0"/>
+    <w:lsdException w:name="Colorful List Accent 5" w:semiHidden="0" w:uiPriority="72" w:unhideWhenUsed="0"/>
+    <w:lsdException w:name="Colorful Grid Accent 5" w:semiHidden="0" w:uiPriority="73" w:unhideWhenUsed="0"/>
+    <w:lsdException w:name="Light Shading Accent 6" w:semiHidden="0" w:uiPriority="60" w:unhideWhenUsed="0"/>
+    <w:lsdException w:name="Light List Accent 6" w:semiHidden="0" w:uiPriority="61" w:unhideWhenUsed="0"/>
+    <w:lsdException w:name="Light Grid Accent 6" w:semiHidden="0" w:uiPriority="62" w:unhideWhenUsed="0"/>
+    <w:lsdException w:name="Medium Shading 1 Accent 6" w:semiHidden="0" w:uiPriority="63" w:unhideWhenUsed="0"/>
+    <w:lsdException w:name="Medium Shading 2 Accent 6" w:semiHidden="0" w:uiPriority="64" w:unhideWhenUsed="0"/>
+    <w:lsdException w:name="Medium List 1 Accent 6" w:semiHidden="0" w:uiPriority="65" w:unhideWhenUsed="0"/>
+    <w:lsdException w:name="Medium List 2 Accent 6" w:semiHidden="0" w:uiPriority="66" w:unhideWhenUsed="0"/>
+    <w:lsdException w:name="Medium Grid 1 Accent 6" w:semiHidden="0" w:uiPriority="67" w:unhideWhenUsed="0"/>
+    <w:lsdException w:name="Medium Grid 2 Accent 6" w:semiHidden="0" w:uiPriority="68" w:unhideWhenUsed="0"/>
+    <w:lsdException w:name="Medium Grid 3 Accent 6" w:semiHidden="0" w:uiPriority="69" w:unhideWhenUsed="0"/>
+    <w:lsdException w:name="Dark List Accent 6" w:semiHidden="0" w:uiPriority="70" w:unhideWhenUsed="0"/>
+    <w:lsdException w:name="Colorful Shading Accent 6" w:semiHidden="0" w:uiPriority="71" w:unhideWhenUsed="0"/>
+    <w:lsdException w:name="Colorful List Accent 6" w:semiHidden="0" w:uiPriority="72" w:unhideWhenUsed="0"/>
+    <w:lsdException w:name="Colorful Grid Accent 6" w:semiHidden="0" w:uiPriority="73" w:unhideWhenUsed="0"/>
+    <w:lsdException w:name="Subtle Emphasis" w:semiHidden="0" w:uiPriority="19" w:unhideWhenUsed="0" w:qFormat="1"/>
+    <w:lsdException w:name="Intense Emphasis" w:semiHidden="0" w:uiPriority="21" w:unhideWhenUsed="0" w:qFormat="1"/>
+    <w:lsdException w:name="Subtle Reference" w:semiHidden="0" w:uiPriority="31" w:unhideWhenUsed="0" w:qFormat="1"/>
+    <w:lsdException w:name="Intense Reference" w:semiHidden="0" w:uiPriority="32" w:unhideWhenUsed="0" w:qFormat="1"/>
+    <w:lsdException w:name="Book Title" w:semiHidden="0" w:uiPriority="33" w:unhideWhenUsed="0" w:qFormat="1"/>
+    <w:lsdException w:name="Bibliography" w:uiPriority="37"/>
+    <w:lsdException w:name="TOC Heading" w:uiPriority="39" w:qFormat="1"/>
   </w:latentStyles>
   <w:style w:type="paragraph" w:default="1" w:styleId="Normal">
     <w:name w:val="Normal"/>
@@ -3378,6 +3257,472 @@
       <w:lang w:val="en-GB" w:eastAsia="en-GB"/>
     </w:rPr>
   </w:style>
+  <w:style w:type="paragraph" w:styleId="Header">
+    <w:name w:val="header"/>
+    <w:basedOn w:val="Normal"/>
+    <w:link w:val="HeaderChar"/>
+    <w:uiPriority w:val="99"/>
+    <w:unhideWhenUsed/>
+    <w:rsid w:val="00A73CF1"/>
+    <w:pPr>
+      <w:tabs>
+        <w:tab w:val="center" w:pos="4320"/>
+        <w:tab w:val="right" w:pos="8640"/>
+      </w:tabs>
+      <w:spacing w:after="0" w:line="240" w:lineRule="auto"/>
+    </w:pPr>
+  </w:style>
+  <w:style w:type="character" w:customStyle="1" w:styleId="HeaderChar">
+    <w:name w:val="Header Char"/>
+    <w:basedOn w:val="DefaultParagraphFont"/>
+    <w:link w:val="Header"/>
+    <w:uiPriority w:val="99"/>
+    <w:rsid w:val="00A73CF1"/>
+  </w:style>
+  <w:style w:type="paragraph" w:styleId="Footer">
+    <w:name w:val="footer"/>
+    <w:basedOn w:val="Normal"/>
+    <w:link w:val="FooterChar"/>
+    <w:uiPriority w:val="99"/>
+    <w:unhideWhenUsed/>
+    <w:rsid w:val="00A73CF1"/>
+    <w:pPr>
+      <w:tabs>
+        <w:tab w:val="center" w:pos="4320"/>
+        <w:tab w:val="right" w:pos="8640"/>
+      </w:tabs>
+      <w:spacing w:after="0" w:line="240" w:lineRule="auto"/>
+    </w:pPr>
+  </w:style>
+  <w:style w:type="character" w:customStyle="1" w:styleId="FooterChar">
+    <w:name w:val="Footer Char"/>
+    <w:basedOn w:val="DefaultParagraphFont"/>
+    <w:link w:val="Footer"/>
+    <w:uiPriority w:val="99"/>
+    <w:rsid w:val="00A73CF1"/>
+  </w:style>
+</w:styles>
+</file>
+
+<file path=word/stylesWithEffects.xml><?xml version="1.0" encoding="utf-8"?>
+<w:styles xmlns:wpc="http://schemas.microsoft.com/office/word/2010/wordprocessingCanvas" xmlns:mc="http://schemas.openxmlformats.org/markup-compatibility/2006" xmlns:o="urn:schemas-microsoft-com:office:office" xmlns:r="http://schemas.openxmlformats.org/officeDocument/2006/relationships" xmlns:m="http://schemas.openxmlformats.org/officeDocument/2006/math" xmlns:v="urn:schemas-microsoft-com:vml" xmlns:wp14="http://schemas.microsoft.com/office/word/2010/wordprocessingDrawing" xmlns:wp="http://schemas.openxmlformats.org/drawingml/2006/wordprocessingDrawing" xmlns:w10="urn:schemas-microsoft-com:office:word" xmlns:w="http://schemas.openxmlformats.org/wordprocessingml/2006/main" xmlns:w14="http://schemas.microsoft.com/office/word/2010/wordml" xmlns:wpg="http://schemas.microsoft.com/office/word/2010/wordprocessingGroup" xmlns:wpi="http://schemas.microsoft.com/office/word/2010/wordprocessingInk" xmlns:wne="http://schemas.microsoft.com/office/word/2006/wordml" xmlns:wps="http://schemas.microsoft.com/office/word/2010/wordprocessingShape" mc:Ignorable="w14 wp14">
+  <w:docDefaults>
+    <w:rPrDefault>
+      <w:rPr>
+        <w:rFonts w:asciiTheme="minorHAnsi" w:eastAsiaTheme="minorHAnsi" w:hAnsiTheme="minorHAnsi" w:cstheme="minorBidi"/>
+        <w:sz w:val="22"/>
+        <w:szCs w:val="22"/>
+        <w:lang w:val="en-US" w:eastAsia="en-US" w:bidi="he-IL"/>
+      </w:rPr>
+    </w:rPrDefault>
+    <w:pPrDefault>
+      <w:pPr>
+        <w:spacing w:after="160" w:line="259" w:lineRule="auto"/>
+      </w:pPr>
+    </w:pPrDefault>
+  </w:docDefaults>
+  <w:latentStyles w:defLockedState="0" w:defUIPriority="99" w:defSemiHidden="1" w:defUnhideWhenUsed="1" w:defQFormat="0" w:count="267">
+    <w:lsdException w:name="Normal" w:semiHidden="0" w:uiPriority="0" w:unhideWhenUsed="0" w:qFormat="1"/>
+    <w:lsdException w:name="heading 1" w:semiHidden="0" w:uiPriority="9" w:unhideWhenUsed="0" w:qFormat="1"/>
+    <w:lsdException w:name="heading 2" w:uiPriority="9" w:qFormat="1"/>
+    <w:lsdException w:name="heading 3" w:uiPriority="9" w:qFormat="1"/>
+    <w:lsdException w:name="heading 4" w:uiPriority="9" w:qFormat="1"/>
+    <w:lsdException w:name="heading 5" w:uiPriority="9" w:qFormat="1"/>
+    <w:lsdException w:name="heading 6" w:uiPriority="9" w:qFormat="1"/>
+    <w:lsdException w:name="heading 7" w:uiPriority="9" w:qFormat="1"/>
+    <w:lsdException w:name="heading 8" w:uiPriority="9" w:qFormat="1"/>
+    <w:lsdException w:name="heading 9" w:uiPriority="9" w:qFormat="1"/>
+    <w:lsdException w:name="toc 1" w:uiPriority="39"/>
+    <w:lsdException w:name="toc 2" w:uiPriority="39"/>
+    <w:lsdException w:name="toc 3" w:uiPriority="39"/>
+    <w:lsdException w:name="toc 4" w:uiPriority="39"/>
+    <w:lsdException w:name="toc 5" w:uiPriority="39"/>
+    <w:lsdException w:name="toc 6" w:uiPriority="39"/>
+    <w:lsdException w:name="toc 7" w:uiPriority="39"/>
+    <w:lsdException w:name="toc 8" w:uiPriority="39"/>
+    <w:lsdException w:name="toc 9" w:uiPriority="39"/>
+    <w:lsdException w:name="caption" w:uiPriority="35" w:qFormat="1"/>
+    <w:lsdException w:name="Title" w:semiHidden="0" w:uiPriority="10" w:unhideWhenUsed="0" w:qFormat="1"/>
+    <w:lsdException w:name="Default Paragraph Font" w:uiPriority="1"/>
+    <w:lsdException w:name="Subtitle" w:semiHidden="0" w:uiPriority="11" w:unhideWhenUsed="0" w:qFormat="1"/>
+    <w:lsdException w:name="Strong" w:semiHidden="0" w:uiPriority="22" w:unhideWhenUsed="0" w:qFormat="1"/>
+    <w:lsdException w:name="Emphasis" w:semiHidden="0" w:uiPriority="20" w:unhideWhenUsed="0" w:qFormat="1"/>
+    <w:lsdException w:name="Table Grid" w:semiHidden="0" w:uiPriority="39" w:unhideWhenUsed="0"/>
+    <w:lsdException w:name="Placeholder Text" w:unhideWhenUsed="0"/>
+    <w:lsdException w:name="No Spacing" w:semiHidden="0" w:uiPriority="1" w:unhideWhenUsed="0" w:qFormat="1"/>
+    <w:lsdException w:name="Light Shading" w:semiHidden="0" w:uiPriority="60" w:unhideWhenUsed="0"/>
+    <w:lsdException w:name="Light List" w:semiHidden="0" w:uiPriority="61" w:unhideWhenUsed="0"/>
+    <w:lsdException w:name="Light Grid" w:semiHidden="0" w:uiPriority="62" w:unhideWhenUsed="0"/>
+    <w:lsdException w:name="Medium Shading 1" w:semiHidden="0" w:uiPriority="63" w:unhideWhenUsed="0"/>
+    <w:lsdException w:name="Medium Shading 2" w:semiHidden="0" w:uiPriority="64" w:unhideWhenUsed="0"/>
+    <w:lsdException w:name="Medium List 1" w:semiHidden="0" w:uiPriority="65" w:unhideWhenUsed="0"/>
+    <w:lsdException w:name="Medium List 2" w:semiHidden="0" w:uiPriority="66" w:unhideWhenUsed="0"/>
+    <w:lsdException w:name="Medium Grid 1" w:semiHidden="0" w:uiPriority="67" w:unhideWhenUsed="0"/>
+    <w:lsdException w:name="Medium Grid 2" w:semiHidden="0" w:uiPriority="68" w:unhideWhenUsed="0"/>
+    <w:lsdException w:name="Medium Grid 3" w:semiHidden="0" w:uiPriority="69" w:unhideWhenUsed="0"/>
+    <w:lsdException w:name="Dark List" w:semiHidden="0" w:uiPriority="70" w:unhideWhenUsed="0"/>
+    <w:lsdException w:name="Colorful Shading" w:semiHidden="0" w:uiPriority="71" w:unhideWhenUsed="0"/>
+    <w:lsdException w:name="Colorful List" w:semiHidden="0" w:uiPriority="72" w:unhideWhenUsed="0"/>
+    <w:lsdException w:name="Colorful Grid" w:semiHidden="0" w:uiPriority="73" w:unhideWhenUsed="0"/>
+    <w:lsdException w:name="Light Shading Accent 1" w:semiHidden="0" w:uiPriority="60" w:unhideWhenUsed="0"/>
+    <w:lsdException w:name="Light List Accent 1" w:semiHidden="0" w:uiPriority="61" w:unhideWhenUsed="0"/>
+    <w:lsdException w:name="Light Grid Accent 1" w:semiHidden="0" w:uiPriority="62" w:unhideWhenUsed="0"/>
+    <w:lsdException w:name="Medium Shading 1 Accent 1" w:semiHidden="0" w:uiPriority="63" w:unhideWhenUsed="0"/>
+    <w:lsdException w:name="Medium Shading 2 Accent 1" w:semiHidden="0" w:uiPriority="64" w:unhideWhenUsed="0"/>
+    <w:lsdException w:name="Medium List 1 Accent 1" w:semiHidden="0" w:uiPriority="65" w:unhideWhenUsed="0"/>
+    <w:lsdException w:name="Revision" w:unhideWhenUsed="0"/>
+    <w:lsdException w:name="List Paragraph" w:semiHidden="0" w:uiPriority="34" w:unhideWhenUsed="0" w:qFormat="1"/>
+    <w:lsdException w:name="Quote" w:semiHidden="0" w:uiPriority="29" w:unhideWhenUsed="0" w:qFormat="1"/>
+    <w:lsdException w:name="Intense Quote" w:semiHidden="0" w:uiPriority="30" w:unhideWhenUsed="0" w:qFormat="1"/>
+    <w:lsdException w:name="Medium List 2 Accent 1" w:semiHidden="0" w:uiPriority="66" w:unhideWhenUsed="0"/>
+    <w:lsdException w:name="Medium Grid 1 Accent 1" w:semiHidden="0" w:uiPriority="67" w:unhideWhenUsed="0"/>
+    <w:lsdException w:name="Medium Grid 2 Accent 1" w:semiHidden="0" w:uiPriority="68" w:unhideWhenUsed="0"/>
+    <w:lsdException w:name="Medium Grid 3 Accent 1" w:semiHidden="0" w:uiPriority="69" w:unhideWhenUsed="0"/>
+    <w:lsdException w:name="Dark List Accent 1" w:semiHidden="0" w:uiPriority="70" w:unhideWhenUsed="0"/>
+    <w:lsdException w:name="Colorful Shading Accent 1" w:semiHidden="0" w:uiPriority="71" w:unhideWhenUsed="0"/>
+    <w:lsdException w:name="Colorful List Accent 1" w:semiHidden="0" w:uiPriority="72" w:unhideWhenUsed="0"/>
+    <w:lsdException w:name="Colorful Grid Accent 1" w:semiHidden="0" w:uiPriority="73" w:unhideWhenUsed="0"/>
+    <w:lsdException w:name="Light Shading Accent 2" w:semiHidden="0" w:uiPriority="60" w:unhideWhenUsed="0"/>
+    <w:lsdException w:name="Light List Accent 2" w:semiHidden="0" w:uiPriority="61" w:unhideWhenUsed="0"/>
+    <w:lsdException w:name="Light Grid Accent 2" w:semiHidden="0" w:uiPriority="62" w:unhideWhenUsed="0"/>
+    <w:lsdException w:name="Medium Shading 1 Accent 2" w:semiHidden="0" w:uiPriority="63" w:unhideWhenUsed="0"/>
+    <w:lsdException w:name="Medium Shading 2 Accent 2" w:semiHidden="0" w:uiPriority="64" w:unhideWhenUsed="0"/>
+    <w:lsdException w:name="Medium List 1 Accent 2" w:semiHidden="0" w:uiPriority="65" w:unhideWhenUsed="0"/>
+    <w:lsdException w:name="Medium List 2 Accent 2" w:semiHidden="0" w:uiPriority="66" w:unhideWhenUsed="0"/>
+    <w:lsdException w:name="Medium Grid 1 Accent 2" w:semiHidden="0" w:uiPriority="67" w:unhideWhenUsed="0"/>
+    <w:lsdException w:name="Medium Grid 2 Accent 2" w:semiHidden="0" w:uiPriority="68" w:unhideWhenUsed="0"/>
+    <w:lsdException w:name="Medium Grid 3 Accent 2" w:semiHidden="0" w:uiPriority="69" w:unhideWhenUsed="0"/>
+    <w:lsdException w:name="Dark List Accent 2" w:semiHidden="0" w:uiPriority="70" w:unhideWhenUsed="0"/>
+    <w:lsdException w:name="Colorful Shading Accent 2" w:semiHidden="0" w:uiPriority="71" w:unhideWhenUsed="0"/>
+    <w:lsdException w:name="Colorful List Accent 2" w:semiHidden="0" w:uiPriority="72" w:unhideWhenUsed="0"/>
+    <w:lsdException w:name="Colorful Grid Accent 2" w:semiHidden="0" w:uiPriority="73" w:unhideWhenUsed="0"/>
+    <w:lsdException w:name="Light Shading Accent 3" w:semiHidden="0" w:uiPriority="60" w:unhideWhenUsed="0"/>
+    <w:lsdException w:name="Light List Accent 3" w:semiHidden="0" w:uiPriority="61" w:unhideWhenUsed="0"/>
+    <w:lsdException w:name="Light Grid Accent 3" w:semiHidden="0" w:uiPriority="62" w:unhideWhenUsed="0"/>
+    <w:lsdException w:name="Medium Shading 1 Accent 3" w:semiHidden="0" w:uiPriority="63" w:unhideWhenUsed="0"/>
+    <w:lsdException w:name="Medium Shading 2 Accent 3" w:semiHidden="0" w:uiPriority="64" w:unhideWhenUsed="0"/>
+    <w:lsdException w:name="Medium List 1 Accent 3" w:semiHidden="0" w:uiPriority="65" w:unhideWhenUsed="0"/>
+    <w:lsdException w:name="Medium List 2 Accent 3" w:semiHidden="0" w:uiPriority="66" w:unhideWhenUsed="0"/>
+    <w:lsdException w:name="Medium Grid 1 Accent 3" w:semiHidden="0" w:uiPriority="67" w:unhideWhenUsed="0"/>
+    <w:lsdException w:name="Medium Grid 2 Accent 3" w:semiHidden="0" w:uiPriority="68" w:unhideWhenUsed="0"/>
+    <w:lsdException w:name="Medium Grid 3 Accent 3" w:semiHidden="0" w:uiPriority="69" w:unhideWhenUsed="0"/>
+    <w:lsdException w:name="Dark List Accent 3" w:semiHidden="0" w:uiPriority="70" w:unhideWhenUsed="0"/>
+    <w:lsdException w:name="Colorful Shading Accent 3" w:semiHidden="0" w:uiPriority="71" w:unhideWhenUsed="0"/>
+    <w:lsdException w:name="Colorful List Accent 3" w:semiHidden="0" w:uiPriority="72" w:unhideWhenUsed="0"/>
+    <w:lsdException w:name="Colorful Grid Accent 3" w:semiHidden="0" w:uiPriority="73" w:unhideWhenUsed="0"/>
+    <w:lsdException w:name="Light Shading Accent 4" w:semiHidden="0" w:uiPriority="60" w:unhideWhenUsed="0"/>
+    <w:lsdException w:name="Light List Accent 4" w:semiHidden="0" w:uiPriority="61" w:unhideWhenUsed="0"/>
+    <w:lsdException w:name="Light Grid Accent 4" w:semiHidden="0" w:uiPriority="62" w:unhideWhenUsed="0"/>
+    <w:lsdException w:name="Medium Shading 1 Accent 4" w:semiHidden="0" w:uiPriority="63" w:unhideWhenUsed="0"/>
+    <w:lsdException w:name="Medium Shading 2 Accent 4" w:semiHidden="0" w:uiPriority="64" w:unhideWhenUsed="0"/>
+    <w:lsdException w:name="Medium List 1 Accent 4" w:semiHidden="0" w:uiPriority="65" w:unhideWhenUsed="0"/>
+    <w:lsdException w:name="Medium List 2 Accent 4" w:semiHidden="0" w:uiPriority="66" w:unhideWhenUsed="0"/>
+    <w:lsdException w:name="Medium Grid 1 Accent 4" w:semiHidden="0" w:uiPriority="67" w:unhideWhenUsed="0"/>
+    <w:lsdException w:name="Medium Grid 2 Accent 4" w:semiHidden="0" w:uiPriority="68" w:unhideWhenUsed="0"/>
+    <w:lsdException w:name="Medium Grid 3 Accent 4" w:semiHidden="0" w:uiPriority="69" w:unhideWhenUsed="0"/>
+    <w:lsdException w:name="Dark List Accent 4" w:semiHidden="0" w:uiPriority="70" w:unhideWhenUsed="0"/>
+    <w:lsdException w:name="Colorful Shading Accent 4" w:semiHidden="0" w:uiPriority="71" w:unhideWhenUsed="0"/>
+    <w:lsdException w:name="Colorful List Accent 4" w:semiHidden="0" w:uiPriority="72" w:unhideWhenUsed="0"/>
+    <w:lsdException w:name="Colorful Grid Accent 4" w:semiHidden="0" w:uiPriority="73" w:unhideWhenUsed="0"/>
+    <w:lsdException w:name="Light Shading Accent 5" w:semiHidden="0" w:uiPriority="60" w:unhideWhenUsed="0"/>
+    <w:lsdException w:name="Light List Accent 5" w:semiHidden="0" w:uiPriority="61" w:unhideWhenUsed="0"/>
+    <w:lsdException w:name="Light Grid Accent 5" w:semiHidden="0" w:uiPriority="62" w:unhideWhenUsed="0"/>
+    <w:lsdException w:name="Medium Shading 1 Accent 5" w:semiHidden="0" w:uiPriority="63" w:unhideWhenUsed="0"/>
+    <w:lsdException w:name="Medium Shading 2 Accent 5" w:semiHidden="0" w:uiPriority="64" w:unhideWhenUsed="0"/>
+    <w:lsdException w:name="Medium List 1 Accent 5" w:semiHidden="0" w:uiPriority="65" w:unhideWhenUsed="0"/>
+    <w:lsdException w:name="Medium List 2 Accent 5" w:semiHidden="0" w:uiPriority="66" w:unhideWhenUsed="0"/>
+    <w:lsdException w:name="Medium Grid 1 Accent 5" w:semiHidden="0" w:uiPriority="67" w:unhideWhenUsed="0"/>
+    <w:lsdException w:name="Medium Grid 2 Accent 5" w:semiHidden="0" w:uiPriority="68" w:unhideWhenUsed="0"/>
+    <w:lsdException w:name="Medium Grid 3 Accent 5" w:semiHidden="0" w:uiPriority="69" w:unhideWhenUsed="0"/>
+    <w:lsdException w:name="Dark List Accent 5" w:semiHidden="0" w:uiPriority="70" w:unhideWhenUsed="0"/>
+    <w:lsdException w:name="Colorful Shading Accent 5" w:semiHidden="0" w:uiPriority="71" w:unhideWhenUsed="0"/>
+    <w:lsdException w:name="Colorful List Accent 5" w:semiHidden="0" w:uiPriority="72" w:unhideWhenUsed="0"/>
+    <w:lsdException w:name="Colorful Grid Accent 5" w:semiHidden="0" w:uiPriority="73" w:unhideWhenUsed="0"/>
+    <w:lsdException w:name="Light Shading Accent 6" w:semiHidden="0" w:uiPriority="60" w:unhideWhenUsed="0"/>
+    <w:lsdException w:name="Light List Accent 6" w:semiHidden="0" w:uiPriority="61" w:unhideWhenUsed="0"/>
+    <w:lsdException w:name="Light Grid Accent 6" w:semiHidden="0" w:uiPriority="62" w:unhideWhenUsed="0"/>
+    <w:lsdException w:name="Medium Shading 1 Accent 6" w:semiHidden="0" w:uiPriority="63" w:unhideWhenUsed="0"/>
+    <w:lsdException w:name="Medium Shading 2 Accent 6" w:semiHidden="0" w:uiPriority="64" w:unhideWhenUsed="0"/>
+    <w:lsdException w:name="Medium List 1 Accent 6" w:semiHidden="0" w:uiPriority="65" w:unhideWhenUsed="0"/>
+    <w:lsdException w:name="Medium List 2 Accent 6" w:semiHidden="0" w:uiPriority="66" w:unhideWhenUsed="0"/>
+    <w:lsdException w:name="Medium Grid 1 Accent 6" w:semiHidden="0" w:uiPriority="67" w:unhideWhenUsed="0"/>
+    <w:lsdException w:name="Medium Grid 2 Accent 6" w:semiHidden="0" w:uiPriority="68" w:unhideWhenUsed="0"/>
+    <w:lsdException w:name="Medium Grid 3 Accent 6" w:semiHidden="0" w:uiPriority="69" w:unhideWhenUsed="0"/>
+    <w:lsdException w:name="Dark List Accent 6" w:semiHidden="0" w:uiPriority="70" w:unhideWhenUsed="0"/>
+    <w:lsdException w:name="Colorful Shading Accent 6" w:semiHidden="0" w:uiPriority="71" w:unhideWhenUsed="0"/>
+    <w:lsdException w:name="Colorful List Accent 6" w:semiHidden="0" w:uiPriority="72" w:unhideWhenUsed="0"/>
+    <w:lsdException w:name="Colorful Grid Accent 6" w:semiHidden="0" w:uiPriority="73" w:unhideWhenUsed="0"/>
+    <w:lsdException w:name="Subtle Emphasis" w:semiHidden="0" w:uiPriority="19" w:unhideWhenUsed="0" w:qFormat="1"/>
+    <w:lsdException w:name="Intense Emphasis" w:semiHidden="0" w:uiPriority="21" w:unhideWhenUsed="0" w:qFormat="1"/>
+    <w:lsdException w:name="Subtle Reference" w:semiHidden="0" w:uiPriority="31" w:unhideWhenUsed="0" w:qFormat="1"/>
+    <w:lsdException w:name="Intense Reference" w:semiHidden="0" w:uiPriority="32" w:unhideWhenUsed="0" w:qFormat="1"/>
+    <w:lsdException w:name="Book Title" w:semiHidden="0" w:uiPriority="33" w:unhideWhenUsed="0" w:qFormat="1"/>
+    <w:lsdException w:name="Bibliography" w:uiPriority="37"/>
+    <w:lsdException w:name="TOC Heading" w:uiPriority="39" w:qFormat="1"/>
+  </w:latentStyles>
+  <w:style w:type="paragraph" w:default="1" w:styleId="Normal">
+    <w:name w:val="Normal"/>
+    <w:qFormat/>
+  </w:style>
+  <w:style w:type="paragraph" w:styleId="Heading1">
+    <w:name w:val="heading 1"/>
+    <w:basedOn w:val="Normal"/>
+    <w:next w:val="Normal"/>
+    <w:link w:val="Heading1Char"/>
+    <w:uiPriority w:val="9"/>
+    <w:qFormat/>
+    <w:rsid w:val="006D01BD"/>
+    <w:pPr>
+      <w:keepNext/>
+      <w:keepLines/>
+      <w:spacing w:before="240" w:after="0"/>
+      <w:outlineLvl w:val="0"/>
+    </w:pPr>
+    <w:rPr>
+      <w:rFonts w:asciiTheme="majorHAnsi" w:eastAsiaTheme="majorEastAsia" w:hAnsiTheme="majorHAnsi" w:cstheme="majorBidi"/>
+      <w:color w:val="2F5496" w:themeColor="accent1" w:themeShade="BF"/>
+      <w:sz w:val="32"/>
+      <w:szCs w:val="32"/>
+    </w:rPr>
+  </w:style>
+  <w:style w:type="paragraph" w:styleId="Heading2">
+    <w:name w:val="heading 2"/>
+    <w:basedOn w:val="Normal"/>
+    <w:next w:val="Normal"/>
+    <w:link w:val="Heading2Char"/>
+    <w:uiPriority w:val="9"/>
+    <w:unhideWhenUsed/>
+    <w:qFormat/>
+    <w:rsid w:val="00C74279"/>
+    <w:pPr>
+      <w:keepNext/>
+      <w:keepLines/>
+      <w:spacing w:before="40" w:after="0"/>
+      <w:outlineLvl w:val="1"/>
+    </w:pPr>
+    <w:rPr>
+      <w:rFonts w:asciiTheme="majorHAnsi" w:eastAsiaTheme="majorEastAsia" w:hAnsiTheme="majorHAnsi" w:cstheme="majorBidi"/>
+      <w:color w:val="2F5496" w:themeColor="accent1" w:themeShade="BF"/>
+      <w:sz w:val="26"/>
+      <w:szCs w:val="26"/>
+    </w:rPr>
+  </w:style>
+  <w:style w:type="paragraph" w:styleId="Heading3">
+    <w:name w:val="heading 3"/>
+    <w:basedOn w:val="Normal"/>
+    <w:next w:val="Normal"/>
+    <w:link w:val="Heading3Char"/>
+    <w:uiPriority w:val="9"/>
+    <w:unhideWhenUsed/>
+    <w:qFormat/>
+    <w:rsid w:val="00251279"/>
+    <w:pPr>
+      <w:keepNext/>
+      <w:keepLines/>
+      <w:spacing w:before="40" w:after="0"/>
+      <w:outlineLvl w:val="2"/>
+    </w:pPr>
+    <w:rPr>
+      <w:rFonts w:asciiTheme="majorHAnsi" w:eastAsiaTheme="majorEastAsia" w:hAnsiTheme="majorHAnsi" w:cstheme="majorBidi"/>
+      <w:color w:val="1F3763" w:themeColor="accent1" w:themeShade="7F"/>
+      <w:sz w:val="24"/>
+      <w:szCs w:val="24"/>
+    </w:rPr>
+  </w:style>
+  <w:style w:type="character" w:default="1" w:styleId="DefaultParagraphFont">
+    <w:name w:val="Default Paragraph Font"/>
+    <w:uiPriority w:val="1"/>
+    <w:semiHidden/>
+    <w:unhideWhenUsed/>
+  </w:style>
+  <w:style w:type="table" w:default="1" w:styleId="TableNormal">
+    <w:name w:val="Normal Table"/>
+    <w:uiPriority w:val="99"/>
+    <w:semiHidden/>
+    <w:unhideWhenUsed/>
+    <w:tblPr>
+      <w:tblInd w:w="0" w:type="dxa"/>
+      <w:tblCellMar>
+        <w:top w:w="0" w:type="dxa"/>
+        <w:left w:w="108" w:type="dxa"/>
+        <w:bottom w:w="0" w:type="dxa"/>
+        <w:right w:w="108" w:type="dxa"/>
+      </w:tblCellMar>
+    </w:tblPr>
+  </w:style>
+  <w:style w:type="numbering" w:default="1" w:styleId="NoList">
+    <w:name w:val="No List"/>
+    <w:uiPriority w:val="99"/>
+    <w:semiHidden/>
+    <w:unhideWhenUsed/>
+  </w:style>
+  <w:style w:type="paragraph" w:styleId="Title">
+    <w:name w:val="Title"/>
+    <w:basedOn w:val="Normal"/>
+    <w:next w:val="Normal"/>
+    <w:link w:val="TitleChar"/>
+    <w:uiPriority w:val="10"/>
+    <w:qFormat/>
+    <w:rsid w:val="006D01BD"/>
+    <w:pPr>
+      <w:spacing w:after="0" w:line="240" w:lineRule="auto"/>
+      <w:contextualSpacing/>
+    </w:pPr>
+    <w:rPr>
+      <w:rFonts w:asciiTheme="majorHAnsi" w:eastAsiaTheme="majorEastAsia" w:hAnsiTheme="majorHAnsi" w:cstheme="majorBidi"/>
+      <w:spacing w:val="-10"/>
+      <w:kern w:val="28"/>
+      <w:sz w:val="56"/>
+      <w:szCs w:val="56"/>
+    </w:rPr>
+  </w:style>
+  <w:style w:type="character" w:customStyle="1" w:styleId="TitleChar">
+    <w:name w:val="Title Char"/>
+    <w:basedOn w:val="DefaultParagraphFont"/>
+    <w:link w:val="Title"/>
+    <w:uiPriority w:val="10"/>
+    <w:rsid w:val="006D01BD"/>
+    <w:rPr>
+      <w:rFonts w:asciiTheme="majorHAnsi" w:eastAsiaTheme="majorEastAsia" w:hAnsiTheme="majorHAnsi" w:cstheme="majorBidi"/>
+      <w:spacing w:val="-10"/>
+      <w:kern w:val="28"/>
+      <w:sz w:val="56"/>
+      <w:szCs w:val="56"/>
+    </w:rPr>
+  </w:style>
+  <w:style w:type="character" w:customStyle="1" w:styleId="Heading1Char">
+    <w:name w:val="Heading 1 Char"/>
+    <w:basedOn w:val="DefaultParagraphFont"/>
+    <w:link w:val="Heading1"/>
+    <w:uiPriority w:val="9"/>
+    <w:rsid w:val="006D01BD"/>
+    <w:rPr>
+      <w:rFonts w:asciiTheme="majorHAnsi" w:eastAsiaTheme="majorEastAsia" w:hAnsiTheme="majorHAnsi" w:cstheme="majorBidi"/>
+      <w:color w:val="2F5496" w:themeColor="accent1" w:themeShade="BF"/>
+      <w:sz w:val="32"/>
+      <w:szCs w:val="32"/>
+    </w:rPr>
+  </w:style>
+  <w:style w:type="character" w:customStyle="1" w:styleId="Heading2Char">
+    <w:name w:val="Heading 2 Char"/>
+    <w:basedOn w:val="DefaultParagraphFont"/>
+    <w:link w:val="Heading2"/>
+    <w:uiPriority w:val="9"/>
+    <w:rsid w:val="00C74279"/>
+    <w:rPr>
+      <w:rFonts w:asciiTheme="majorHAnsi" w:eastAsiaTheme="majorEastAsia" w:hAnsiTheme="majorHAnsi" w:cstheme="majorBidi"/>
+      <w:color w:val="2F5496" w:themeColor="accent1" w:themeShade="BF"/>
+      <w:sz w:val="26"/>
+      <w:szCs w:val="26"/>
+    </w:rPr>
+  </w:style>
+  <w:style w:type="character" w:customStyle="1" w:styleId="Heading3Char">
+    <w:name w:val="Heading 3 Char"/>
+    <w:basedOn w:val="DefaultParagraphFont"/>
+    <w:link w:val="Heading3"/>
+    <w:uiPriority w:val="9"/>
+    <w:rsid w:val="00251279"/>
+    <w:rPr>
+      <w:rFonts w:asciiTheme="majorHAnsi" w:eastAsiaTheme="majorEastAsia" w:hAnsiTheme="majorHAnsi" w:cstheme="majorBidi"/>
+      <w:color w:val="1F3763" w:themeColor="accent1" w:themeShade="7F"/>
+      <w:sz w:val="24"/>
+      <w:szCs w:val="24"/>
+    </w:rPr>
+  </w:style>
+  <w:style w:type="paragraph" w:styleId="HTMLPreformatted">
+    <w:name w:val="HTML Preformatted"/>
+    <w:basedOn w:val="Normal"/>
+    <w:link w:val="HTMLPreformattedChar"/>
+    <w:uiPriority w:val="99"/>
+    <w:semiHidden/>
+    <w:unhideWhenUsed/>
+    <w:rsid w:val="00AA709E"/>
+    <w:pPr>
+      <w:tabs>
+        <w:tab w:val="left" w:pos="916"/>
+        <w:tab w:val="left" w:pos="1832"/>
+        <w:tab w:val="left" w:pos="2748"/>
+        <w:tab w:val="left" w:pos="3664"/>
+        <w:tab w:val="left" w:pos="4580"/>
+        <w:tab w:val="left" w:pos="5496"/>
+        <w:tab w:val="left" w:pos="6412"/>
+        <w:tab w:val="left" w:pos="7328"/>
+        <w:tab w:val="left" w:pos="8244"/>
+        <w:tab w:val="left" w:pos="9160"/>
+        <w:tab w:val="left" w:pos="10076"/>
+        <w:tab w:val="left" w:pos="10992"/>
+        <w:tab w:val="left" w:pos="11908"/>
+        <w:tab w:val="left" w:pos="12824"/>
+        <w:tab w:val="left" w:pos="13740"/>
+        <w:tab w:val="left" w:pos="14656"/>
+      </w:tabs>
+      <w:spacing w:after="0" w:line="240" w:lineRule="auto"/>
+    </w:pPr>
+    <w:rPr>
+      <w:rFonts w:ascii="Courier New" w:eastAsia="Times New Roman" w:hAnsi="Courier New" w:cs="Courier New"/>
+      <w:sz w:val="20"/>
+      <w:szCs w:val="20"/>
+      <w:lang w:val="en-GB" w:eastAsia="en-GB"/>
+    </w:rPr>
+  </w:style>
+  <w:style w:type="character" w:customStyle="1" w:styleId="HTMLPreformattedChar">
+    <w:name w:val="HTML Preformatted Char"/>
+    <w:basedOn w:val="DefaultParagraphFont"/>
+    <w:link w:val="HTMLPreformatted"/>
+    <w:uiPriority w:val="99"/>
+    <w:semiHidden/>
+    <w:rsid w:val="00AA709E"/>
+    <w:rPr>
+      <w:rFonts w:ascii="Courier New" w:eastAsia="Times New Roman" w:hAnsi="Courier New" w:cs="Courier New"/>
+      <w:sz w:val="20"/>
+      <w:szCs w:val="20"/>
+      <w:lang w:val="en-GB" w:eastAsia="en-GB"/>
+    </w:rPr>
+  </w:style>
+  <w:style w:type="paragraph" w:styleId="Header">
+    <w:name w:val="header"/>
+    <w:basedOn w:val="Normal"/>
+    <w:link w:val="HeaderChar"/>
+    <w:uiPriority w:val="99"/>
+    <w:unhideWhenUsed/>
+    <w:rsid w:val="00A73CF1"/>
+    <w:pPr>
+      <w:tabs>
+        <w:tab w:val="center" w:pos="4320"/>
+        <w:tab w:val="right" w:pos="8640"/>
+      </w:tabs>
+      <w:spacing w:after="0" w:line="240" w:lineRule="auto"/>
+    </w:pPr>
+  </w:style>
+  <w:style w:type="character" w:customStyle="1" w:styleId="HeaderChar">
+    <w:name w:val="Header Char"/>
+    <w:basedOn w:val="DefaultParagraphFont"/>
+    <w:link w:val="Header"/>
+    <w:uiPriority w:val="99"/>
+    <w:rsid w:val="00A73CF1"/>
+  </w:style>
+  <w:style w:type="paragraph" w:styleId="Footer">
+    <w:name w:val="footer"/>
+    <w:basedOn w:val="Normal"/>
+    <w:link w:val="FooterChar"/>
+    <w:uiPriority w:val="99"/>
+    <w:unhideWhenUsed/>
+    <w:rsid w:val="00A73CF1"/>
+    <w:pPr>
+      <w:tabs>
+        <w:tab w:val="center" w:pos="4320"/>
+        <w:tab w:val="right" w:pos="8640"/>
+      </w:tabs>
+      <w:spacing w:after="0" w:line="240" w:lineRule="auto"/>
+    </w:pPr>
+  </w:style>
+  <w:style w:type="character" w:customStyle="1" w:styleId="FooterChar">
+    <w:name w:val="Footer Char"/>
+    <w:basedOn w:val="DefaultParagraphFont"/>
+    <w:link w:val="Footer"/>
+    <w:uiPriority w:val="99"/>
+    <w:rsid w:val="00A73CF1"/>
+  </w:style>
 </w:styles>
 </file>
 
@@ -3424,7 +3769,7 @@
     </a:clrScheme>
     <a:fontScheme name="Office">
       <a:majorFont>
-        <a:latin typeface="Calibri Light" panose="020F0302020204030204"/>
+        <a:latin typeface="Calibri Light"/>
         <a:ea typeface=""/>
         <a:cs typeface=""/>
         <a:font script="Jpan" typeface="ＭＳ ゴシック"/>
@@ -3459,7 +3804,7 @@
         <a:font script="Geor" typeface="Sylfaen"/>
       </a:majorFont>
       <a:minorFont>
-        <a:latin typeface="Calibri" panose="020F0502020204030204"/>
+        <a:latin typeface="Calibri"/>
         <a:ea typeface=""/>
         <a:cs typeface=""/>
         <a:font script="Jpan" typeface="ＭＳ 明朝"/>
@@ -3636,7 +3981,7 @@
   <a:extraClrSchemeLst/>
   <a:extLst>
     <a:ext uri="{05A4C25C-085E-4340-85A3-A5531E510DB2}">
-      <thm15:themeFamily xmlns:thm15="http://schemas.microsoft.com/office/thememl/2012/main" name="Office Theme" id="{62F939B6-93AF-4DB8-9C6B-D6C7DFDC589F}" vid="{4A3C46E8-61CC-4603-A589-7422A47A8E4A}"/>
+      <thm15:themeFamily xmlns:thm15="http://schemas.microsoft.com/office/thememl/2012/main" xmlns="" name="Office Theme" id="{62F939B6-93AF-4DB8-9C6B-D6C7DFDC589F}" vid="{4A3C46E8-61CC-4603-A589-7422A47A8E4A}"/>
     </a:ext>
   </a:extLst>
 </a:theme>

</xml_diff>